<commit_message>
Update input template to 6 pr kw
</commit_message>
<xml_diff>
--- a/sites/all/modules/brund_word_export/template/input.docx
+++ b/sites/all/modules/brund_word_export/template/input.docx
@@ -526,7 +526,7 @@
         <w:t xml:space="preserve"> _________ x </w:t>
       </w:r>
       <w:r>
-        <w:t>4</w:t>
+        <w:t>6</w:t>
       </w:r>
       <w:r>
         <w:t xml:space="preserve">,00 </w:t>
@@ -634,14 +634,7 @@
           <w:b/>
           <w:color w:val="FF0000"/>
         </w:rPr>
-        <w:t xml:space="preserve"> </w:t>
-      </w:r>
-      <w:r>
-        <w:rPr>
-          <w:b/>
-          <w:color w:val="FF0000"/>
-        </w:rPr>
-        <w:t>eller mobile pay 308095</w:t>
+        <w:t xml:space="preserve"> eller mobile pay 308095</w:t>
       </w:r>
     </w:p>
     <w:p>
@@ -2329,6 +2322,7 @@
   <w:style w:type="character" w:default="1" w:styleId="DefaultParagraphFont">
     <w:name w:val="Default Paragraph Font"/>
     <w:uiPriority w:val="1"/>
+    <w:semiHidden/>
     <w:unhideWhenUsed/>
   </w:style>
   <w:style w:type="table" w:default="1" w:styleId="TableNormal">

</xml_diff>

<commit_message>
Updated word template - II
</commit_message>
<xml_diff>
--- a/sites/all/modules/brund_word_export/template/input.docx
+++ b/sites/all/modules/brund_word_export/template/input.docx
@@ -100,6 +100,17 @@
     <w:p>
       <w:pPr>
         <w:pStyle w:val="Normal"/>
+        <w:rPr>
+          <w:bCs/>
+        </w:rPr>
+      </w:pPr>
+      <w:r>
+        <w:rPr/>
+      </w:r>
+    </w:p>
+    <w:p>
+      <w:pPr>
+        <w:pStyle w:val="Normal"/>
         <w:jc w:val="center"/>
         <w:rPr>
           <w:color w:val="000000" w:themeColor="text1"/>
@@ -248,6 +259,19 @@
         </w:rPr>
       </w:pPr>
       <w:r>
+        <w:rPr/>
+      </w:r>
+    </w:p>
+    <w:p>
+      <w:pPr>
+        <w:pStyle w:val="Normal"/>
+        <w:rPr>
+          <w:b/>
+          <w:b/>
+          <w:u w:val="single"/>
+        </w:rPr>
+      </w:pPr>
+      <w:r>
         <w:rPr>
           <w:b/>
           <w:u w:val="single"/>
@@ -295,6 +319,19 @@
         </w:rPr>
       </w:pPr>
       <w:r>
+        <w:rPr/>
+      </w:r>
+    </w:p>
+    <w:p>
+      <w:pPr>
+        <w:pStyle w:val="Normal"/>
+        <w:rPr>
+          <w:b/>
+          <w:b/>
+          <w:u w:val="single"/>
+        </w:rPr>
+      </w:pPr>
+      <w:r>
         <w:rPr>
           <w:b/>
           <w:u w:val="single"/>
@@ -329,15 +366,7 @@
       </w:pPr>
       <w:r>
         <w:rPr/>
-        <w:t>Forbrugt               _________ x 4,</w:t>
-      </w:r>
-      <w:r>
-        <w:rPr/>
-        <w:t>0</w:t>
-      </w:r>
-      <w:r>
-        <w:rPr/>
-        <w:t>0 ,-                         ____________</w:t>
+        <w:t>Forbrugt               _________ x 4,00 ,-                         ____________</w:t>
       </w:r>
     </w:p>
     <w:p>
@@ -692,15 +721,23 @@
         <w:pStyle w:val="ListParagraph"/>
         <w:numPr>
           <w:ilvl w:val="0"/>
-          <w:numId w:val="0"/>
+          <w:numId w:val="1"/>
         </w:numPr>
         <w:spacing w:before="0" w:after="0"/>
-        <w:ind w:left="720" w:hanging="0"/>
         <w:contextualSpacing/>
         <w:rPr/>
       </w:pPr>
       <w:r>
-        <w:rPr/>
+        <w:rPr>
+          <w:b/>
+          <w:color w:val="FF0000"/>
+          <w:u w:val="single"/>
+        </w:rPr>
+        <w:t>Ovne, gasblus, køleskabe og fryser rengøres</w:t>
+      </w:r>
+      <w:r>
+        <w:rPr/>
+        <w:t xml:space="preserve"> (køleskab og fryser slukkes og efterlades åbne)</w:t>
       </w:r>
     </w:p>
     <w:p>
@@ -717,30 +754,13 @@
       <w:r>
         <w:rPr>
           <w:b/>
-          <w:color w:val="FF0000"/>
-          <w:u w:val="single"/>
-        </w:rPr>
-        <w:t>Ovne, gasblus, køleskabe og fryser rengøres</w:t>
-      </w:r>
-      <w:r>
-        <w:rPr/>
-        <w:t xml:space="preserve"> (køleskab og fryser slukkes og efterlades åbne)</w:t>
-      </w:r>
-    </w:p>
-    <w:p>
-      <w:pPr>
-        <w:pStyle w:val="ListParagraph"/>
-        <w:numPr>
-          <w:ilvl w:val="0"/>
-          <w:numId w:val="0"/>
-        </w:numPr>
-        <w:spacing w:before="0" w:after="0"/>
-        <w:ind w:left="720" w:hanging="0"/>
-        <w:contextualSpacing/>
-        <w:rPr/>
-      </w:pPr>
-      <w:r>
-        <w:rPr/>
+          <w:u w:val="single"/>
+        </w:rPr>
+        <w:t>Græs- og grusområdet</w:t>
+      </w:r>
+      <w:r>
+        <w:rPr/>
+        <w:t xml:space="preserve"> (inkl. hæk til naboer og mod sportspladsen) omkring huset rengøres for dåser, flasker, glasskår, flag, papir og andet affald</w:t>
       </w:r>
     </w:p>
     <w:p>
@@ -755,29 +775,6 @@
         <w:rPr/>
       </w:pPr>
       <w:r>
-        <w:rPr>
-          <w:b/>
-          <w:u w:val="single"/>
-        </w:rPr>
-        <w:t>Græs- og grusområdet</w:t>
-      </w:r>
-      <w:r>
-        <w:rPr/>
-        <w:t xml:space="preserve"> (inkl. hæk til naboer og mod sportspladsen) omkring huset rengøres for dåser, flasker, glasskår, flag, papir og andet affald</w:t>
-      </w:r>
-    </w:p>
-    <w:p>
-      <w:pPr>
-        <w:pStyle w:val="ListParagraph"/>
-        <w:numPr>
-          <w:ilvl w:val="0"/>
-          <w:numId w:val="1"/>
-        </w:numPr>
-        <w:spacing w:before="0" w:after="0"/>
-        <w:contextualSpacing/>
-        <w:rPr/>
-      </w:pPr>
-      <w:r>
         <w:rPr/>
         <w:t>Sluk for elvarme på toiletter på eltavlen ved elmåler</w:t>
       </w:r>
@@ -935,34 +932,18 @@
       </w:pPr>
       <w:r>
         <w:rPr/>
-        <w:t>Arne Overgaard</w:t>
-      </w:r>
-      <w:r>
-        <w:rPr/>
-        <w:t xml:space="preserve">         </w:t>
-      </w:r>
-      <w:r>
-        <w:rPr/>
-        <w:t>25 67 22 50</w:t>
-      </w:r>
-    </w:p>
-    <w:p>
-      <w:pPr>
-        <w:pStyle w:val="Normal"/>
-        <w:spacing w:before="0" w:after="0"/>
-        <w:rPr/>
-      </w:pPr>
-      <w:r>
-        <w:rPr/>
-        <w:t xml:space="preserve">Søren </w:t>
-      </w:r>
-      <w:r>
-        <w:rPr/>
-        <w:t>Nielsen</w:t>
-      </w:r>
-      <w:r>
-        <w:rPr/>
-        <w:t xml:space="preserve">            40 28 07 11</w:t>
+        <w:t>Arne Overgaard         25 67 22 50</w:t>
+      </w:r>
+    </w:p>
+    <w:p>
+      <w:pPr>
+        <w:pStyle w:val="Normal"/>
+        <w:spacing w:before="0" w:after="0"/>
+        <w:rPr/>
+      </w:pPr>
+      <w:r>
+        <w:rPr/>
+        <w:t>Søren Nielsen            40 28 07 11</w:t>
       </w:r>
       <w:r>
         <w:rPr>
@@ -1100,7 +1081,7 @@
   <w:abstractNum w:abstractNumId="1">
     <w:lvl w:ilvl="0">
       <w:numFmt w:val="bullet"/>
-      <w:lvlText w:val="-"/>
+      <w:lvlText w:val=""/>
       <w:lvlJc w:val="left"/>
       <w:pPr>
         <w:tabs>
@@ -1109,8 +1090,7 @@
         <w:ind w:left="720" w:hanging="360"/>
       </w:pPr>
       <w:rPr>
-        <w:rFonts w:ascii="Calibri" w:hAnsi="Calibri" w:cs="Calibri" w:hint="default"/>
-        <w:rFonts w:cstheme="minorBidi" w:eastAsiaTheme="minorHAnsi"/>
+        <w:rFonts w:ascii="Symbol" w:hAnsi="Symbol" w:cs="Symbol" w:hint="default"/>
       </w:rPr>
     </w:lvl>
     <w:lvl w:ilvl="1">
@@ -1892,6 +1872,13 @@
       <w:szCs w:val="24"/>
     </w:rPr>
   </w:style>
+  <w:style w:type="character" w:styleId="Bullets">
+    <w:name w:val="Bullets"/>
+    <w:qFormat/>
+    <w:rPr>
+      <w:rFonts w:ascii="OpenSymbol" w:hAnsi="OpenSymbol" w:eastAsia="OpenSymbol" w:cs="OpenSymbol"/>
+    </w:rPr>
+  </w:style>
   <w:style w:type="paragraph" w:styleId="Heading">
     <w:name w:val="Heading"/>
     <w:basedOn w:val="Normal"/>

</xml_diff>

<commit_message>
Updated word template - IV
</commit_message>
<xml_diff>
--- a/sites/all/modules/brund_word_export/template/input.docx
+++ b/sites/all/modules/brund_word_export/template/input.docx
@@ -45,6 +45,7 @@
         <w:rPr>
           <w:b/>
         </w:rPr>
+        <w:br/>
         <w:t>Navn</w:t>
       </w:r>
       <w:r>
@@ -569,6 +570,7 @@
           <w:sz w:val="52"/>
           <w:szCs w:val="52"/>
         </w:rPr>
+        <w:br/>
         <w:t>Undgå ekstra regning!!</w:t>
       </w:r>
     </w:p>
@@ -652,7 +654,7 @@
           <w:sz w:val="28"/>
           <w:szCs w:val="28"/>
         </w:rPr>
-        <w:t xml:space="preserve">            </w:t>
+        <w:t xml:space="preserve">          </w:t>
       </w:r>
     </w:p>
     <w:p>
@@ -856,6 +858,7 @@
           <w:u w:val="single"/>
         </w:rPr>
         <w:t>Kontaktpersoner:</w:t>
+        <w:br/>
       </w:r>
     </w:p>
     <w:p>

</xml_diff>

<commit_message>
Updated word template - VI
</commit_message>
<xml_diff>
--- a/sites/all/modules/brund_word_export/template/input.docx
+++ b/sites/all/modules/brund_word_export/template/input.docx
@@ -2,7 +2,7 @@
 <file path=word/document.xml><?xml version="1.0" encoding="utf-8"?>
 <w:document xmlns:o="urn:schemas-microsoft-com:office:office" xmlns:r="http://schemas.openxmlformats.org/officeDocument/2006/relationships" xmlns:v="urn:schemas-microsoft-com:vml" xmlns:w="http://schemas.openxmlformats.org/wordprocessingml/2006/main" xmlns:w10="urn:schemas-microsoft-com:office:word" xmlns:wp="http://schemas.openxmlformats.org/drawingml/2006/wordprocessingDrawing" xmlns:wps="http://schemas.microsoft.com/office/word/2010/wordprocessingShape" xmlns:wpg="http://schemas.microsoft.com/office/word/2010/wordprocessingGroup" xmlns:mc="http://schemas.openxmlformats.org/markup-compatibility/2006" xmlns:wp14="http://schemas.microsoft.com/office/word/2010/wordprocessingDrawing" xmlns:w14="http://schemas.microsoft.com/office/word/2010/wordml" xmlns:w15="http://schemas.microsoft.com/office/word/2012/wordml" mc:Ignorable="w14 wp14 w15">
   <w:body>
-    <w:p>
+    <w:p xmlns:wp14="http://schemas.microsoft.com/office/word/2010/wordml" wp14:textId="77777777">
       <w:pPr>
         <w:pStyle w:val="Normal"/>
         <w:jc w:val="center"/>
@@ -22,6 +22,14 @@
           <w:szCs w:val="36"/>
         </w:rPr>
         <w:t>Udlejningskontrakt</w:t>
+      </w:r>
+      <w:r>
+        <w:rPr>
+          <w:b/>
+          <w:bCs/>
+          <w:sz w:val="36"/>
+          <w:szCs w:val="36"/>
+        </w:rPr>
         <w:br/>
       </w:r>
       <w:r>
@@ -34,24 +42,22 @@
         <w:t>Brund forsamlingshus</w:t>
       </w:r>
     </w:p>
-    <w:p>
-      <w:pPr>
-        <w:pStyle w:val="Normal"/>
-        <w:rPr>
-          <w:bCs/>
-        </w:rPr>
-      </w:pPr>
-      <w:r>
-        <w:rPr>
-          <w:b/>
-        </w:rPr>
+    <w:p xmlns:wp14="http://schemas.microsoft.com/office/word/2010/wordml" wp14:textId="7A897A28">
+      <w:pPr>
+        <w:pStyle w:val="Normal"/>
+      </w:pPr>
+      <w:r>
         <w:br/>
+      </w:r>
+      <w:r>
+        <w:rPr>
+          <w:b w:val="1"/>
+          <w:bCs w:val="1"/>
+        </w:rPr>
         <w:t>Navn</w:t>
       </w:r>
       <w:r>
-        <w:rPr>
-          <w:bCs/>
-        </w:rPr>
+        <w:rPr/>
         <w:t xml:space="preserve">: </w:t>
       </w:r>
       <w:r>
@@ -59,21 +65,17 @@
         <w:t>${navn}</w:t>
       </w:r>
       <w:r>
-        <w:rPr>
-          <w:bCs/>
-        </w:rPr>
         <w:br/>
       </w:r>
       <w:r>
         <w:rPr>
-          <w:b/>
+          <w:b w:val="1"/>
+          <w:bCs w:val="1"/>
         </w:rPr>
         <w:t>Telefon</w:t>
       </w:r>
       <w:r>
-        <w:rPr>
-          <w:bCs/>
-        </w:rPr>
+        <w:rPr/>
         <w:t xml:space="preserve">: </w:t>
       </w:r>
       <w:r>
@@ -81,15 +83,12 @@
         <w:t>${telefon}</w:t>
       </w:r>
       <w:r>
-        <w:rPr>
-          <w:bCs/>
-        </w:rPr>
         <w:br/>
       </w:r>
       <w:r>
         <w:rPr>
-          <w:b/>
-          <w:bCs/>
+          <w:b w:val="1"/>
+          <w:bCs w:val="1"/>
         </w:rPr>
         <w:t>Udlejedato</w:t>
       </w:r>
@@ -98,18 +97,7 @@
         <w:t xml:space="preserve">: ${udlejedato} </w:t>
       </w:r>
     </w:p>
-    <w:p>
-      <w:pPr>
-        <w:pStyle w:val="Normal"/>
-        <w:rPr>
-          <w:bCs/>
-        </w:rPr>
-      </w:pPr>
-      <w:r>
-        <w:rPr/>
-      </w:r>
-    </w:p>
-    <w:p>
+    <w:p xmlns:wp14="http://schemas.microsoft.com/office/word/2010/wordml" wp14:textId="77777777">
       <w:pPr>
         <w:pStyle w:val="Normal"/>
         <w:jc w:val="center"/>
@@ -125,6 +113,12 @@
           <w:szCs w:val="32"/>
         </w:rPr>
         <w:t>Aflevering af nøgler og udfyldt lejekontrakt</w:t>
+      </w:r>
+      <w:r>
+        <w:rPr>
+          <w:sz w:val="32"/>
+          <w:szCs w:val="32"/>
+        </w:rPr>
         <w:br/>
       </w:r>
       <w:r>
@@ -136,7 +130,7 @@
         <w:t>Senest dagen efter udlejning (i postkassen Østerengvej 4)</w:t>
       </w:r>
     </w:p>
-    <w:p>
+    <w:p xmlns:wp14="http://schemas.microsoft.com/office/word/2010/wordml" wp14:textId="77777777">
       <w:pPr>
         <w:pStyle w:val="Normal"/>
         <w:spacing w:before="0" w:after="0"/>
@@ -157,7 +151,7 @@
         </w:rPr>
       </w:r>
     </w:p>
-    <w:p>
+    <w:p xmlns:wp14="http://schemas.microsoft.com/office/word/2010/wordml" wp14:textId="77777777">
       <w:pPr>
         <w:pStyle w:val="Normal"/>
         <w:rPr/>
@@ -165,16 +159,37 @@
       <w:r>
         <w:rPr/>
         <w:t>Udleje pris</w:t>
+      </w:r>
+      <w:r>
+        <w:rPr/>
         <w:tab/>
+      </w:r>
+      <w:r>
+        <w:rPr/>
         <w:tab/>
+      </w:r>
+      <w:r>
+        <w:rPr/>
         <w:t xml:space="preserve"> </w:t>
+      </w:r>
+      <w:r>
+        <w:rPr/>
         <w:tab/>
+      </w:r>
+      <w:r>
+        <w:rPr/>
         <w:t xml:space="preserve"> 2.400 ,-</w:t>
+      </w:r>
+      <w:r>
+        <w:rPr/>
         <w:tab/>
+      </w:r>
+      <w:r>
+        <w:rPr/>
         <w:t xml:space="preserve">          __________</w:t>
       </w:r>
     </w:p>
-    <w:p>
+    <w:p xmlns:wp14="http://schemas.microsoft.com/office/word/2010/wordml" wp14:textId="77777777">
       <w:pPr>
         <w:pStyle w:val="Normal"/>
         <w:rPr/>
@@ -182,15 +197,33 @@
       <w:r>
         <w:rPr/>
         <w:t>Ekstradag</w:t>
+      </w:r>
+      <w:r>
+        <w:rPr/>
         <w:tab/>
+      </w:r>
+      <w:r>
+        <w:rPr/>
         <w:tab/>
+      </w:r>
+      <w:r>
+        <w:rPr/>
         <w:tab/>
+      </w:r>
+      <w:r>
+        <w:rPr/>
         <w:t xml:space="preserve"> 250 ,-</w:t>
+      </w:r>
+      <w:r>
+        <w:rPr/>
         <w:tab/>
+      </w:r>
+      <w:r>
+        <w:rPr/>
         <w:t xml:space="preserve">          __________</w:t>
       </w:r>
     </w:p>
-    <w:p>
+    <w:p xmlns:wp14="http://schemas.microsoft.com/office/word/2010/wordml" wp14:textId="77777777">
       <w:pPr>
         <w:pStyle w:val="Normal"/>
         <w:rPr/>
@@ -198,14 +231,29 @@
       <w:r>
         <w:rPr/>
         <w:t>Tillæg Unge/elevfester</w:t>
+      </w:r>
+      <w:r>
+        <w:rPr/>
         <w:tab/>
+      </w:r>
+      <w:r>
+        <w:rPr/>
         <w:t xml:space="preserve"> 500 ,-</w:t>
+      </w:r>
+      <w:r>
+        <w:rPr/>
         <w:tab/>
+      </w:r>
+      <w:r>
+        <w:rPr/>
         <w:tab/>
+      </w:r>
+      <w:r>
+        <w:rPr/>
         <w:t>__________</w:t>
       </w:r>
     </w:p>
-    <w:p>
+    <w:p xmlns:wp14="http://schemas.microsoft.com/office/word/2010/wordml" wp14:textId="77777777">
       <w:pPr>
         <w:pStyle w:val="Normal"/>
         <w:rPr/>
@@ -213,14 +261,29 @@
       <w:r>
         <w:rPr/>
         <w:t>Medlemsrabat</w:t>
+      </w:r>
+      <w:r>
+        <w:rPr/>
         <w:tab/>
+      </w:r>
+      <w:r>
+        <w:rPr/>
         <w:tab/>
+      </w:r>
+      <w:r>
+        <w:rPr/>
         <w:t>-250 ,-</w:t>
+      </w:r>
+      <w:r>
+        <w:rPr/>
         <w:tab/>
+      </w:r>
+      <w:r>
+        <w:rPr/>
         <w:t xml:space="preserve">          __________</w:t>
       </w:r>
     </w:p>
-    <w:p>
+    <w:p xmlns:wp14="http://schemas.microsoft.com/office/word/2010/wordml" wp14:textId="77777777">
       <w:pPr>
         <w:pStyle w:val="Normal"/>
         <w:rPr/>
@@ -228,42 +291,62 @@
       <w:r>
         <w:rPr/>
         <w:t xml:space="preserve">Medlemskontingent </w:t>
+      </w:r>
+      <w:r>
+        <w:rPr/>
         <w:tab/>
+      </w:r>
+      <w:r>
+        <w:rPr/>
         <w:t xml:space="preserve"> 250 ,-</w:t>
+      </w:r>
+      <w:r>
+        <w:rPr/>
         <w:tab/>
+      </w:r>
+      <w:r>
+        <w:rPr/>
         <w:t xml:space="preserve">          __________</w:t>
       </w:r>
     </w:p>
-    <w:p>
-      <w:pPr>
-        <w:pStyle w:val="Normal"/>
-        <w:rPr/>
+    <w:p xmlns:wp14="http://schemas.microsoft.com/office/word/2010/wordml" wp14:textId="1CEED70F">
+      <w:pPr>
+        <w:pStyle w:val="Normal"/>
       </w:pPr>
       <w:r>
         <w:rPr/>
         <w:t>Depositum</w:t>
+      </w:r>
+      <w:r>
         <w:tab/>
+      </w:r>
+      <w:r>
         <w:tab/>
+      </w:r>
+      <w:r>
         <w:tab/>
-        <w:t>-500 ,-</w:t>
+      </w:r>
+      <w:r>
+        <w:rPr/>
+        <w:t>-</w:t>
+      </w:r>
+      <w:r>
+        <w:rPr/>
+        <w:t>500 ,</w:t>
+      </w:r>
+      <w:r>
+        <w:rPr/>
+        <w:t>-</w:t>
+      </w:r>
+      <w:r>
         <w:tab/>
+      </w:r>
+      <w:r>
+        <w:rPr/>
         <w:t xml:space="preserve">          __________</w:t>
       </w:r>
     </w:p>
-    <w:p>
-      <w:pPr>
-        <w:pStyle w:val="Normal"/>
-        <w:rPr>
-          <w:b/>
-          <w:b/>
-          <w:u w:val="single"/>
-        </w:rPr>
-      </w:pPr>
-      <w:r>
-        <w:rPr/>
-      </w:r>
-    </w:p>
-    <w:p>
+    <w:p xmlns:wp14="http://schemas.microsoft.com/office/word/2010/wordml" wp14:textId="77777777">
       <w:pPr>
         <w:pStyle w:val="Normal"/>
         <w:rPr>
@@ -280,7 +363,7 @@
         <w:t>Olieforbrug</w:t>
       </w:r>
     </w:p>
-    <w:p>
+    <w:p xmlns:wp14="http://schemas.microsoft.com/office/word/2010/wordml" wp14:textId="77777777">
       <w:pPr>
         <w:pStyle w:val="Normal"/>
         <w:rPr/>
@@ -290,7 +373,7 @@
         <w:t>Måler efter brug  __________</w:t>
       </w:r>
     </w:p>
-    <w:p>
+    <w:p xmlns:wp14="http://schemas.microsoft.com/office/word/2010/wordml" wp14:textId="77777777">
       <w:pPr>
         <w:pStyle w:val="Normal"/>
         <w:rPr/>
@@ -300,30 +383,24 @@
         <w:t>Måler før brug     __________</w:t>
       </w:r>
     </w:p>
-    <w:p>
-      <w:pPr>
-        <w:pStyle w:val="Normal"/>
-        <w:rPr/>
-      </w:pPr>
-      <w:r>
-        <w:rPr/>
-        <w:t>Forbrugt              __________ x 75 ,-                            ___________</w:t>
-      </w:r>
-    </w:p>
-    <w:p>
-      <w:pPr>
-        <w:pStyle w:val="Normal"/>
-        <w:rPr>
-          <w:b/>
-          <w:b/>
-          <w:u w:val="single"/>
-        </w:rPr>
-      </w:pPr>
-      <w:r>
-        <w:rPr/>
-      </w:r>
-    </w:p>
-    <w:p>
+    <w:p xmlns:wp14="http://schemas.microsoft.com/office/word/2010/wordml" wp14:textId="7F195B76">
+      <w:pPr>
+        <w:pStyle w:val="Normal"/>
+      </w:pPr>
+      <w:r>
+        <w:rPr/>
+        <w:t xml:space="preserve">Forbrugt              __________ x </w:t>
+      </w:r>
+      <w:r>
+        <w:rPr/>
+        <w:t>75 ,</w:t>
+      </w:r>
+      <w:r>
+        <w:rPr/>
+        <w:t>-                            ___________</w:t>
+      </w:r>
+    </w:p>
+    <w:p xmlns:wp14="http://schemas.microsoft.com/office/word/2010/wordml" wp14:textId="77777777">
       <w:pPr>
         <w:pStyle w:val="Normal"/>
         <w:rPr>
@@ -340,7 +417,7 @@
         <w:t>Elforbrug</w:t>
       </w:r>
     </w:p>
-    <w:p>
+    <w:p xmlns:wp14="http://schemas.microsoft.com/office/word/2010/wordml" wp14:textId="77777777">
       <w:pPr>
         <w:pStyle w:val="Normal"/>
         <w:rPr/>
@@ -350,7 +427,7 @@
         <w:t>Måler efter brug   _________</w:t>
       </w:r>
     </w:p>
-    <w:p>
+    <w:p xmlns:wp14="http://schemas.microsoft.com/office/word/2010/wordml" wp14:textId="77777777">
       <w:pPr>
         <w:pStyle w:val="Normal"/>
         <w:rPr/>
@@ -360,7 +437,7 @@
         <w:t>Måler før brug      _________</w:t>
       </w:r>
     </w:p>
-    <w:p>
+    <w:p xmlns:wp14="http://schemas.microsoft.com/office/word/2010/wordml" wp14:textId="77777777">
       <w:pPr>
         <w:pStyle w:val="Normal"/>
         <w:rPr/>
@@ -370,7 +447,7 @@
         <w:t>Forbrugt               _________ x 4,00 ,-                         ____________</w:t>
       </w:r>
     </w:p>
-    <w:p>
+    <w:p xmlns:wp14="http://schemas.microsoft.com/office/word/2010/wordml" wp14:textId="77777777">
       <w:pPr>
         <w:pStyle w:val="Normal"/>
         <w:spacing w:before="0" w:after="0"/>
@@ -381,24 +458,24 @@
         <w:t>Erstatning                                                                  ____________</w:t>
       </w:r>
     </w:p>
-    <w:p>
-      <w:pPr>
-        <w:pStyle w:val="Normal"/>
-        <w:spacing w:before="0" w:after="0"/>
-        <w:rPr>
-          <w:b/>
-          <w:b/>
-          <w:u w:val="single"/>
-        </w:rPr>
-      </w:pPr>
-      <w:r>
-        <w:rPr>
-          <w:b/>
-          <w:u w:val="single"/>
-        </w:rPr>
-      </w:r>
-    </w:p>
-    <w:p>
+    <w:p xmlns:wp14="http://schemas.microsoft.com/office/word/2010/wordml" wp14:textId="77777777">
+      <w:pPr>
+        <w:pStyle w:val="Normal"/>
+        <w:spacing w:before="0" w:after="0"/>
+        <w:rPr>
+          <w:b/>
+          <w:b/>
+          <w:u w:val="single"/>
+        </w:rPr>
+      </w:pPr>
+      <w:r>
+        <w:rPr>
+          <w:b/>
+          <w:u w:val="single"/>
+        </w:rPr>
+      </w:r>
+    </w:p>
+    <w:p xmlns:wp14="http://schemas.microsoft.com/office/word/2010/wordml" wp14:textId="77777777">
       <w:pPr>
         <w:pStyle w:val="Normal"/>
         <w:spacing w:before="0" w:after="0"/>
@@ -414,22 +491,31 @@
       <w:r>
         <w:rPr/>
         <w:tab/>
+      </w:r>
+      <w:r>
+        <w:rPr/>
         <w:tab/>
+      </w:r>
+      <w:r>
+        <w:rPr/>
         <w:tab/>
+      </w:r>
+      <w:r>
+        <w:rPr/>
         <w:t>Kr _____________________</w:t>
       </w:r>
     </w:p>
-    <w:p>
-      <w:pPr>
-        <w:pStyle w:val="Normal"/>
-        <w:spacing w:before="0" w:after="0"/>
-        <w:rPr/>
-      </w:pPr>
-      <w:r>
-        <w:rPr/>
-      </w:r>
-    </w:p>
-    <w:p>
+    <w:p xmlns:wp14="http://schemas.microsoft.com/office/word/2010/wordml" wp14:textId="77777777">
+      <w:pPr>
+        <w:pStyle w:val="Normal"/>
+        <w:spacing w:before="0" w:after="0"/>
+        <w:rPr/>
+      </w:pPr>
+      <w:r>
+        <w:rPr/>
+      </w:r>
+    </w:p>
+    <w:p xmlns:wp14="http://schemas.microsoft.com/office/word/2010/wordml" wp14:textId="77777777">
       <w:pPr>
         <w:pStyle w:val="Normal"/>
         <w:spacing w:before="0" w:after="0"/>
@@ -451,7 +537,7 @@
         <w:t>9090 - 0002838893 eller mobile pay 308095</w:t>
       </w:r>
     </w:p>
-    <w:p>
+    <w:p xmlns:wp14="http://schemas.microsoft.com/office/word/2010/wordml" wp14:textId="77777777">
       <w:pPr>
         <w:pStyle w:val="Normal"/>
         <w:spacing w:before="0" w:after="0"/>
@@ -462,24 +548,24 @@
         <w:t>SE nr.: 35 95 36 98</w:t>
       </w:r>
     </w:p>
-    <w:p>
-      <w:pPr>
-        <w:pStyle w:val="Normal"/>
-        <w:spacing w:before="0" w:after="0"/>
-        <w:rPr>
-          <w:b/>
-          <w:b/>
-          <w:u w:val="single"/>
-        </w:rPr>
-      </w:pPr>
-      <w:r>
-        <w:rPr>
-          <w:b/>
-          <w:u w:val="single"/>
-        </w:rPr>
-      </w:r>
-    </w:p>
-    <w:p>
+    <w:p xmlns:wp14="http://schemas.microsoft.com/office/word/2010/wordml" wp14:textId="77777777">
+      <w:pPr>
+        <w:pStyle w:val="Normal"/>
+        <w:spacing w:before="0" w:after="0"/>
+        <w:rPr>
+          <w:b/>
+          <w:b/>
+          <w:u w:val="single"/>
+        </w:rPr>
+      </w:pPr>
+      <w:r>
+        <w:rPr>
+          <w:b/>
+          <w:u w:val="single"/>
+        </w:rPr>
+      </w:r>
+    </w:p>
+    <w:p xmlns:wp14="http://schemas.microsoft.com/office/word/2010/wordml" wp14:textId="77777777">
       <w:pPr>
         <w:pStyle w:val="Normal"/>
         <w:spacing w:before="0" w:after="0"/>
@@ -493,7 +579,7 @@
         <w:t>Erstatningspriser pr. del/enhed</w:t>
       </w:r>
     </w:p>
-    <w:p>
+    <w:p xmlns:wp14="http://schemas.microsoft.com/office/word/2010/wordml" wp14:textId="77777777">
       <w:pPr>
         <w:pStyle w:val="Normal"/>
         <w:spacing w:before="0" w:after="0"/>
@@ -510,7 +596,7 @@
         <w:t xml:space="preserve">Glas              kr. 20 ,-          Væglampe          kr. 200 ,-            </w:t>
       </w:r>
     </w:p>
-    <w:p>
+    <w:p xmlns:wp14="http://schemas.microsoft.com/office/word/2010/wordml" wp14:textId="77777777">
       <w:pPr>
         <w:pStyle w:val="Normal"/>
         <w:spacing w:before="0" w:after="0"/>
@@ -527,7 +613,7 @@
         <w:t>Porcelæn      kr. 35 ,-          Bord                    kr. 1.500 ,-</w:t>
       </w:r>
     </w:p>
-    <w:p>
+    <w:p xmlns:wp14="http://schemas.microsoft.com/office/word/2010/wordml" wp14:textId="77777777">
       <w:pPr>
         <w:pStyle w:val="Normal"/>
         <w:spacing w:before="0" w:after="0"/>
@@ -544,7 +630,7 @@
         <w:t>Karaffel         kr. 35 ,-          Stol                     kr. 350 ,-</w:t>
       </w:r>
     </w:p>
-    <w:p>
+    <w:p xmlns:wp14="http://schemas.microsoft.com/office/word/2010/wordml" wp14:textId="77777777">
       <w:pPr>
         <w:pStyle w:val="Normal"/>
         <w:rPr/>
@@ -556,7 +642,7 @@
         <w:br w:type="page"/>
       </w:r>
     </w:p>
-    <w:p>
+    <w:p xmlns:wp14="http://schemas.microsoft.com/office/word/2010/wordml" wp14:textId="77777777">
       <w:pPr>
         <w:pStyle w:val="Normal"/>
         <w:jc w:val="center"/>
@@ -571,10 +657,16 @@
           <w:szCs w:val="52"/>
         </w:rPr>
         <w:br/>
+      </w:r>
+      <w:r>
+        <w:rPr>
+          <w:sz w:val="52"/>
+          <w:szCs w:val="52"/>
+        </w:rPr>
         <w:t>Undgå ekstra regning!!</w:t>
       </w:r>
     </w:p>
-    <w:p>
+    <w:p xmlns:wp14="http://schemas.microsoft.com/office/word/2010/wordml" wp14:textId="77777777">
       <w:pPr>
         <w:pStyle w:val="Normal"/>
         <w:spacing w:before="0" w:after="0"/>
@@ -594,7 +686,7 @@
         </w:rPr>
       </w:r>
     </w:p>
-    <w:p>
+    <w:p xmlns:wp14="http://schemas.microsoft.com/office/word/2010/wordml" wp14:textId="77777777">
       <w:pPr>
         <w:pStyle w:val="Normal"/>
         <w:spacing w:before="0" w:after="0"/>
@@ -615,7 +707,7 @@
         <w:t>Forsamlingshuset har rengøringsfirma til at rengøre forud for hver udlejning.</w:t>
       </w:r>
     </w:p>
-    <w:p>
+    <w:p xmlns:wp14="http://schemas.microsoft.com/office/word/2010/wordml" wp14:textId="77777777">
       <w:pPr>
         <w:pStyle w:val="Normal"/>
         <w:spacing w:before="0" w:after="0"/>
@@ -636,7 +728,7 @@
         <w:t>Men udlejningsprisen på forsamlingshuset er fastsat ud fra, at du selv gør følgende:</w:t>
       </w:r>
     </w:p>
-    <w:p>
+    <w:p xmlns:wp14="http://schemas.microsoft.com/office/word/2010/wordml" wp14:textId="77777777">
       <w:pPr>
         <w:pStyle w:val="Normal"/>
         <w:spacing w:before="0" w:after="0"/>
@@ -657,17 +749,17 @@
         <w:t xml:space="preserve">          </w:t>
       </w:r>
     </w:p>
-    <w:p>
-      <w:pPr>
-        <w:pStyle w:val="Normal"/>
-        <w:spacing w:before="0" w:after="0"/>
-        <w:rPr/>
-      </w:pPr>
-      <w:r>
-        <w:rPr/>
-      </w:r>
-    </w:p>
-    <w:p>
+    <w:p xmlns:wp14="http://schemas.microsoft.com/office/word/2010/wordml" wp14:textId="77777777">
+      <w:pPr>
+        <w:pStyle w:val="Normal"/>
+        <w:spacing w:before="0" w:after="0"/>
+        <w:rPr/>
+      </w:pPr>
+      <w:r>
+        <w:rPr/>
+      </w:r>
+    </w:p>
+    <w:p xmlns:wp14="http://schemas.microsoft.com/office/word/2010/wordml" wp14:textId="77777777">
       <w:pPr>
         <w:pStyle w:val="ListParagraph"/>
         <w:widowControl/>
@@ -677,7 +769,7 @@
         </w:numPr>
         <w:suppressAutoHyphens w:val="true"/>
         <w:bidi w:val="0"/>
-        <w:spacing w:lineRule="auto" w:line="276" w:before="0" w:after="0"/>
+        <w:spacing w:before="0" w:after="0" w:line="276" w:lineRule="auto"/>
         <w:ind w:left="624" w:right="0" w:hanging="283"/>
         <w:contextualSpacing/>
         <w:jc w:val="left"/>
@@ -688,7 +780,7 @@
         <w:t>Borde og stole tørres af og sættes på plads</w:t>
       </w:r>
     </w:p>
-    <w:p>
+    <w:p xmlns:wp14="http://schemas.microsoft.com/office/word/2010/wordml" wp14:textId="77777777">
       <w:pPr>
         <w:pStyle w:val="ListParagraph"/>
         <w:widowControl/>
@@ -698,7 +790,7 @@
         </w:numPr>
         <w:suppressAutoHyphens w:val="true"/>
         <w:bidi w:val="0"/>
-        <w:spacing w:lineRule="auto" w:line="276" w:before="0" w:after="0"/>
+        <w:spacing w:before="0" w:after="0" w:line="276" w:lineRule="auto"/>
         <w:ind w:left="624" w:right="0" w:hanging="283"/>
         <w:contextualSpacing/>
         <w:jc w:val="left"/>
@@ -719,7 +811,7 @@
         <w:t>, hvis der er spildt)</w:t>
       </w:r>
     </w:p>
-    <w:p>
+    <w:p xmlns:wp14="http://schemas.microsoft.com/office/word/2010/wordml" wp14:textId="77777777">
       <w:pPr>
         <w:pStyle w:val="ListParagraph"/>
         <w:widowControl/>
@@ -729,7 +821,7 @@
         </w:numPr>
         <w:suppressAutoHyphens w:val="true"/>
         <w:bidi w:val="0"/>
-        <w:spacing w:lineRule="auto" w:line="276" w:before="0" w:after="0"/>
+        <w:spacing w:before="0" w:after="0" w:line="276" w:lineRule="auto"/>
         <w:ind w:left="624" w:right="0" w:hanging="283"/>
         <w:contextualSpacing/>
         <w:jc w:val="left"/>
@@ -740,7 +832,7 @@
         <w:t>Lånt service afvaskes og sættes på plads (vejledning ved opvaskemaskinen)</w:t>
       </w:r>
     </w:p>
-    <w:p>
+    <w:p xmlns:wp14="http://schemas.microsoft.com/office/word/2010/wordml" wp14:textId="77777777">
       <w:pPr>
         <w:pStyle w:val="ListParagraph"/>
         <w:widowControl/>
@@ -750,7 +842,7 @@
         </w:numPr>
         <w:suppressAutoHyphens w:val="true"/>
         <w:bidi w:val="0"/>
-        <w:spacing w:lineRule="auto" w:line="276" w:before="0" w:after="0"/>
+        <w:spacing w:before="0" w:after="0" w:line="276" w:lineRule="auto"/>
         <w:ind w:left="624" w:right="0" w:hanging="283"/>
         <w:contextualSpacing/>
         <w:jc w:val="left"/>
@@ -769,7 +861,7 @@
         <w:t xml:space="preserve"> (køleskab og fryser slukkes og efterlades åbne)</w:t>
       </w:r>
     </w:p>
-    <w:p>
+    <w:p xmlns:wp14="http://schemas.microsoft.com/office/word/2010/wordml" wp14:textId="77777777">
       <w:pPr>
         <w:pStyle w:val="ListParagraph"/>
         <w:widowControl/>
@@ -779,7 +871,7 @@
         </w:numPr>
         <w:suppressAutoHyphens w:val="true"/>
         <w:bidi w:val="0"/>
-        <w:spacing w:lineRule="auto" w:line="276" w:before="0" w:after="0"/>
+        <w:spacing w:before="0" w:after="0" w:line="276" w:lineRule="auto"/>
         <w:ind w:left="624" w:right="0" w:hanging="283"/>
         <w:contextualSpacing/>
         <w:jc w:val="left"/>
@@ -797,7 +889,7 @@
         <w:t xml:space="preserve"> (inkl. hæk til naboer og mod sportspladsen) omkring huset rengøres for dåser, flasker, glasskår, flag, papir og andet affald</w:t>
       </w:r>
     </w:p>
-    <w:p>
+    <w:p xmlns:wp14="http://schemas.microsoft.com/office/word/2010/wordml" wp14:textId="77777777">
       <w:pPr>
         <w:pStyle w:val="ListParagraph"/>
         <w:widowControl/>
@@ -807,7 +899,7 @@
         </w:numPr>
         <w:suppressAutoHyphens w:val="true"/>
         <w:bidi w:val="0"/>
-        <w:spacing w:lineRule="auto" w:line="276" w:before="0" w:after="0"/>
+        <w:spacing w:before="0" w:after="0" w:line="276" w:lineRule="auto"/>
         <w:ind w:left="624" w:right="0" w:hanging="283"/>
         <w:contextualSpacing/>
         <w:jc w:val="left"/>
@@ -818,27 +910,27 @@
         <w:t>Sluk for elvarme på toiletter på eltavlen ved elmåler</w:t>
       </w:r>
     </w:p>
-    <w:p>
-      <w:pPr>
-        <w:pStyle w:val="Normal"/>
-        <w:spacing w:before="0" w:after="0"/>
-        <w:rPr/>
-      </w:pPr>
-      <w:r>
-        <w:rPr/>
-      </w:r>
-    </w:p>
-    <w:p>
-      <w:pPr>
-        <w:pStyle w:val="Normal"/>
-        <w:spacing w:before="0" w:after="0"/>
-        <w:rPr/>
-      </w:pPr>
-      <w:r>
-        <w:rPr/>
-      </w:r>
-    </w:p>
-    <w:p>
+    <w:p xmlns:wp14="http://schemas.microsoft.com/office/word/2010/wordml" wp14:textId="77777777">
+      <w:pPr>
+        <w:pStyle w:val="Normal"/>
+        <w:spacing w:before="0" w:after="0"/>
+        <w:rPr/>
+      </w:pPr>
+      <w:r>
+        <w:rPr/>
+      </w:r>
+    </w:p>
+    <w:p xmlns:wp14="http://schemas.microsoft.com/office/word/2010/wordml" wp14:textId="77777777">
+      <w:pPr>
+        <w:pStyle w:val="Normal"/>
+        <w:spacing w:before="0" w:after="0"/>
+        <w:rPr/>
+      </w:pPr>
+      <w:r>
+        <w:rPr/>
+      </w:r>
+    </w:p>
+    <w:p xmlns:wp14="http://schemas.microsoft.com/office/word/2010/wordml" wp14:textId="77777777">
       <w:pPr>
         <w:pStyle w:val="Normal"/>
         <w:spacing w:before="0" w:after="0"/>
@@ -858,74 +950,82 @@
           <w:u w:val="single"/>
         </w:rPr>
         <w:t>Kontaktpersoner:</w:t>
-        <w:br/>
-      </w:r>
-    </w:p>
-    <w:p>
-      <w:pPr>
-        <w:pStyle w:val="Normal"/>
-        <w:spacing w:before="0" w:after="0"/>
-        <w:rPr/>
-      </w:pPr>
-      <w:r>
-        <w:rPr/>
-        <w:t>Jesper Tange, tlf. 20 33 11 58, Østerengvej 4</w:t>
-      </w:r>
-    </w:p>
-    <w:p>
-      <w:pPr>
-        <w:pStyle w:val="Normal"/>
-        <w:spacing w:before="0" w:after="0"/>
-        <w:rPr/>
-      </w:pPr>
-      <w:r>
-        <w:rPr/>
-      </w:r>
-    </w:p>
-    <w:p>
-      <w:pPr>
-        <w:pStyle w:val="Normal"/>
-        <w:spacing w:before="0" w:after="0"/>
-        <w:rPr>
-          <w:b/>
+      </w:r>
+      <w:r>
+        <w:rPr>
           <w:b/>
           <w:sz w:val="28"/>
           <w:szCs w:val="28"/>
           <w:u w:val="single"/>
         </w:rPr>
-      </w:pPr>
-      <w:r>
-        <w:rPr>
+        <w:br/>
+      </w:r>
+    </w:p>
+    <w:p xmlns:wp14="http://schemas.microsoft.com/office/word/2010/wordml" wp14:textId="77777777">
+      <w:pPr>
+        <w:pStyle w:val="Normal"/>
+        <w:spacing w:before="0" w:after="0"/>
+        <w:rPr/>
+      </w:pPr>
+      <w:r>
+        <w:rPr/>
+        <w:t>Jesper Tange, tlf. 20 33 11 58, Østerengvej 4</w:t>
+      </w:r>
+    </w:p>
+    <w:p xmlns:wp14="http://schemas.microsoft.com/office/word/2010/wordml" wp14:textId="77777777">
+      <w:pPr>
+        <w:pStyle w:val="Normal"/>
+        <w:spacing w:before="0" w:after="0"/>
+        <w:rPr/>
+      </w:pPr>
+      <w:r>
+        <w:rPr/>
+      </w:r>
+    </w:p>
+    <w:p xmlns:wp14="http://schemas.microsoft.com/office/word/2010/wordml" wp14:textId="77777777">
+      <w:pPr>
+        <w:pStyle w:val="Normal"/>
+        <w:spacing w:before="0" w:after="0"/>
+        <w:rPr>
+          <w:b/>
           <w:b/>
           <w:sz w:val="28"/>
           <w:szCs w:val="28"/>
           <w:u w:val="single"/>
         </w:rPr>
-        <w:t>Følgende kan kontaktes ved tekniske problemer</w:t>
-      </w:r>
-    </w:p>
-    <w:p>
-      <w:pPr>
-        <w:pStyle w:val="Normal"/>
-        <w:spacing w:before="0" w:after="0"/>
-        <w:rPr>
-          <w:b/>
+      </w:pPr>
+      <w:r>
+        <w:rPr>
           <w:b/>
           <w:sz w:val="28"/>
           <w:szCs w:val="28"/>
           <w:u w:val="single"/>
         </w:rPr>
-      </w:pPr>
-      <w:r>
-        <w:rPr>
+        <w:t>Følgende kan kontaktes ved tekniske problemer</w:t>
+      </w:r>
+    </w:p>
+    <w:p xmlns:wp14="http://schemas.microsoft.com/office/word/2010/wordml" wp14:textId="77777777">
+      <w:pPr>
+        <w:pStyle w:val="Normal"/>
+        <w:spacing w:before="0" w:after="0"/>
+        <w:rPr>
+          <w:b/>
           <w:b/>
           <w:sz w:val="28"/>
           <w:szCs w:val="28"/>
           <w:u w:val="single"/>
         </w:rPr>
-      </w:r>
-    </w:p>
-    <w:p>
+      </w:pPr>
+      <w:r>
+        <w:rPr>
+          <w:b/>
+          <w:sz w:val="28"/>
+          <w:szCs w:val="28"/>
+          <w:u w:val="single"/>
+        </w:rPr>
+      </w:r>
+    </w:p>
+    <w:p xmlns:wp14="http://schemas.microsoft.com/office/word/2010/wordml" wp14:textId="77777777">
       <w:pPr>
         <w:pStyle w:val="Normal"/>
         <w:spacing w:before="0" w:after="0"/>
@@ -943,17 +1043,17 @@
         <w:t>Bestyrelse:</w:t>
       </w:r>
     </w:p>
-    <w:p>
-      <w:pPr>
-        <w:pStyle w:val="Normal"/>
-        <w:spacing w:before="0" w:after="0"/>
-        <w:rPr/>
-      </w:pPr>
-      <w:r>
-        <w:rPr/>
-      </w:r>
-    </w:p>
-    <w:p>
+    <w:p xmlns:wp14="http://schemas.microsoft.com/office/word/2010/wordml" wp14:textId="77777777">
+      <w:pPr>
+        <w:pStyle w:val="Normal"/>
+        <w:spacing w:before="0" w:after="0"/>
+        <w:rPr/>
+      </w:pPr>
+      <w:r>
+        <w:rPr/>
+      </w:r>
+    </w:p>
+    <w:p xmlns:wp14="http://schemas.microsoft.com/office/word/2010/wordml" wp14:textId="77777777">
       <w:pPr>
         <w:pStyle w:val="Normal"/>
         <w:spacing w:before="0" w:after="0"/>
@@ -964,7 +1064,7 @@
         <w:t xml:space="preserve">Jørgen Spanggård     40 54 30 18                                          </w:t>
       </w:r>
     </w:p>
-    <w:p>
+    <w:p xmlns:wp14="http://schemas.microsoft.com/office/word/2010/wordml" wp14:textId="77777777">
       <w:pPr>
         <w:pStyle w:val="Normal"/>
         <w:spacing w:before="0" w:after="0"/>
@@ -975,7 +1075,7 @@
         <w:t>Arne Overgaard         25 67 22 50</w:t>
       </w:r>
     </w:p>
-    <w:p>
+    <w:p xmlns:wp14="http://schemas.microsoft.com/office/word/2010/wordml" wp14:textId="77777777">
       <w:pPr>
         <w:pStyle w:val="Normal"/>
         <w:spacing w:before="0" w:after="0"/>
@@ -992,7 +1092,7 @@
         <w:t xml:space="preserve">  kasserer (kontaktes kun ved problemer med betaling)</w:t>
       </w:r>
     </w:p>
-    <w:p>
+    <w:p xmlns:wp14="http://schemas.microsoft.com/office/word/2010/wordml" wp14:textId="77777777">
       <w:pPr>
         <w:pStyle w:val="Normal"/>
         <w:spacing w:before="0" w:after="0"/>
@@ -1003,17 +1103,17 @@
         <w:t xml:space="preserve"> </w:t>
       </w:r>
     </w:p>
-    <w:p>
-      <w:pPr>
-        <w:pStyle w:val="Normal"/>
-        <w:spacing w:before="0" w:after="0"/>
-        <w:rPr/>
-      </w:pPr>
-      <w:r>
-        <w:rPr/>
-      </w:r>
-    </w:p>
-    <w:p>
+    <w:p xmlns:wp14="http://schemas.microsoft.com/office/word/2010/wordml" wp14:textId="77777777">
+      <w:pPr>
+        <w:pStyle w:val="Normal"/>
+        <w:spacing w:before="0" w:after="0"/>
+        <w:rPr/>
+      </w:pPr>
+      <w:r>
+        <w:rPr/>
+      </w:r>
+    </w:p>
+    <w:p xmlns:wp14="http://schemas.microsoft.com/office/word/2010/wordml" wp14:textId="77777777">
       <w:pPr>
         <w:pStyle w:val="Normal"/>
         <w:spacing w:before="0" w:after="0"/>
@@ -1032,7 +1132,7 @@
       </w:r>
       <w:r>
         <w:rPr>
-          <w:rFonts w:eastAsia="Wingdings" w:cs="Wingdings" w:ascii="Wingdings" w:hAnsi="Wingdings"/>
+          <w:rFonts w:ascii="Wingdings" w:hAnsi="Wingdings" w:eastAsia="Wingdings" w:cs="Wingdings"/>
           <w:color w:val="FFC000"/>
           <w:sz w:val="36"/>
           <w:szCs w:val="36"/>
@@ -1040,7 +1140,7 @@
         <w:t></w:t>
       </w:r>
     </w:p>
-    <w:p>
+    <w:p xmlns:wp14="http://schemas.microsoft.com/office/word/2010/wordml" wp14:textId="77777777">
       <w:pPr>
         <w:pStyle w:val="Normal"/>
         <w:spacing w:before="0" w:after="0"/>
@@ -1058,7 +1158,7 @@
         <w:t>www.brundforsamlingshus.dk</w:t>
       </w:r>
     </w:p>
-    <w:p>
+    <w:p xmlns:wp14="http://schemas.microsoft.com/office/word/2010/wordml" wp14:textId="77777777">
       <w:pPr>
         <w:pStyle w:val="Normal"/>
         <w:spacing w:before="0" w:after="0"/>
@@ -1080,7 +1180,7 @@
         </w:rPr>
       </w:r>
     </w:p>
-    <w:p>
+    <w:p xmlns:wp14="http://schemas.microsoft.com/office/word/2010/wordml" wp14:textId="77777777">
       <w:pPr>
         <w:pStyle w:val="Normal"/>
         <w:spacing w:before="0" w:after="0"/>
@@ -1105,12 +1205,13 @@
     </w:p>
     <w:sectPr>
       <w:type w:val="nextPage"/>
-      <w:pgSz w:w="11906" w:h="16838"/>
-      <w:pgMar w:left="1134" w:right="1134" w:gutter="0" w:header="0" w:top="426" w:footer="0" w:bottom="1701"/>
+      <w:pgSz w:w="11906" w:h="16838" w:orient="portrait"/>
+      <w:pgMar w:top="426" w:right="1134" w:bottom="1701" w:left="1134" w:header="0" w:footer="0" w:gutter="0"/>
       <w:pgNumType w:fmt="decimal"/>
       <w:formProt w:val="false"/>
       <w:textDirection w:val="lrTb"/>
       <w:docGrid w:type="default" w:linePitch="360" w:charSpace="4096"/>
+      <w:cols w:num="1"/>
     </w:sectPr>
   </w:body>
 </w:document>
@@ -1131,7 +1232,7 @@
         <w:ind w:left="1440" w:hanging="360"/>
       </w:pPr>
       <w:rPr>
-        <w:rFonts w:ascii="Symbol" w:hAnsi="Symbol" w:cs="Symbol" w:hint="default"/>
+        <w:rFonts w:hint="default" w:ascii="Symbol" w:hAnsi="Symbol" w:cs="Symbol"/>
       </w:rPr>
     </w:lvl>
     <w:lvl w:ilvl="1">
@@ -1146,7 +1247,7 @@
         <w:ind w:left="1800" w:hanging="360"/>
       </w:pPr>
       <w:rPr>
-        <w:rFonts w:ascii="OpenSymbol" w:hAnsi="OpenSymbol" w:cs="OpenSymbol" w:hint="default"/>
+        <w:rFonts w:hint="default" w:ascii="OpenSymbol" w:hAnsi="OpenSymbol" w:cs="OpenSymbol"/>
       </w:rPr>
     </w:lvl>
     <w:lvl w:ilvl="2">
@@ -1161,7 +1262,7 @@
         <w:ind w:left="2160" w:hanging="360"/>
       </w:pPr>
       <w:rPr>
-        <w:rFonts w:ascii="OpenSymbol" w:hAnsi="OpenSymbol" w:cs="OpenSymbol" w:hint="default"/>
+        <w:rFonts w:hint="default" w:ascii="OpenSymbol" w:hAnsi="OpenSymbol" w:cs="OpenSymbol"/>
       </w:rPr>
     </w:lvl>
     <w:lvl w:ilvl="3">
@@ -1176,7 +1277,7 @@
         <w:ind w:left="2520" w:hanging="360"/>
       </w:pPr>
       <w:rPr>
-        <w:rFonts w:ascii="Symbol" w:hAnsi="Symbol" w:cs="Symbol" w:hint="default"/>
+        <w:rFonts w:hint="default" w:ascii="Symbol" w:hAnsi="Symbol" w:cs="Symbol"/>
       </w:rPr>
     </w:lvl>
     <w:lvl w:ilvl="4">
@@ -1191,7 +1292,7 @@
         <w:ind w:left="2880" w:hanging="360"/>
       </w:pPr>
       <w:rPr>
-        <w:rFonts w:ascii="OpenSymbol" w:hAnsi="OpenSymbol" w:cs="OpenSymbol" w:hint="default"/>
+        <w:rFonts w:hint="default" w:ascii="OpenSymbol" w:hAnsi="OpenSymbol" w:cs="OpenSymbol"/>
       </w:rPr>
     </w:lvl>
     <w:lvl w:ilvl="5">
@@ -1206,7 +1307,7 @@
         <w:ind w:left="3240" w:hanging="360"/>
       </w:pPr>
       <w:rPr>
-        <w:rFonts w:ascii="OpenSymbol" w:hAnsi="OpenSymbol" w:cs="OpenSymbol" w:hint="default"/>
+        <w:rFonts w:hint="default" w:ascii="OpenSymbol" w:hAnsi="OpenSymbol" w:cs="OpenSymbol"/>
       </w:rPr>
     </w:lvl>
     <w:lvl w:ilvl="6">
@@ -1221,7 +1322,7 @@
         <w:ind w:left="3600" w:hanging="360"/>
       </w:pPr>
       <w:rPr>
-        <w:rFonts w:ascii="Symbol" w:hAnsi="Symbol" w:cs="Symbol" w:hint="default"/>
+        <w:rFonts w:hint="default" w:ascii="Symbol" w:hAnsi="Symbol" w:cs="Symbol"/>
       </w:rPr>
     </w:lvl>
     <w:lvl w:ilvl="7">
@@ -1236,7 +1337,7 @@
         <w:ind w:left="3960" w:hanging="360"/>
       </w:pPr>
       <w:rPr>
-        <w:rFonts w:ascii="OpenSymbol" w:hAnsi="OpenSymbol" w:cs="OpenSymbol" w:hint="default"/>
+        <w:rFonts w:hint="default" w:ascii="OpenSymbol" w:hAnsi="OpenSymbol" w:cs="OpenSymbol"/>
       </w:rPr>
     </w:lvl>
     <w:lvl w:ilvl="8">
@@ -1251,9 +1352,10 @@
         <w:ind w:left="4320" w:hanging="360"/>
       </w:pPr>
       <w:rPr>
-        <w:rFonts w:ascii="OpenSymbol" w:hAnsi="OpenSymbol" w:cs="OpenSymbol" w:hint="default"/>
+        <w:rFonts w:hint="default" w:ascii="OpenSymbol" w:hAnsi="OpenSymbol" w:cs="OpenSymbol"/>
       </w:rPr>
     </w:lvl>
+    <w:nsid w:val="73f6d0c8"/>
   </w:abstractNum>
   <w:abstractNum w:abstractNumId="2">
     <w:lvl w:ilvl="0">
@@ -1373,6 +1475,7 @@
         <w:ind w:left="0" w:hanging="0"/>
       </w:pPr>
     </w:lvl>
+    <w:nsid w:val="62dfdfce"/>
   </w:abstractNum>
   <w:num w:numId="1">
     <w:abstractNumId w:val="1"/>
@@ -1384,11 +1487,11 @@
 </file>
 
 <file path=word/styles.xml><?xml version="1.0" encoding="utf-8"?>
-<w:styles xmlns:w="http://schemas.openxmlformats.org/wordprocessingml/2006/main" xmlns:w14="http://schemas.microsoft.com/office/word/2010/wordml" xmlns:mc="http://schemas.openxmlformats.org/markup-compatibility/2006" mc:Ignorable="w14">
+<w:styles xmlns:wp14="http://schemas.microsoft.com/office/word/2010/wordprocessingDrawing" xmlns:w="http://schemas.openxmlformats.org/wordprocessingml/2006/main" xmlns:w14="http://schemas.microsoft.com/office/word/2010/wordml" xmlns:mc="http://schemas.openxmlformats.org/markup-compatibility/2006" mc:Ignorable="w14 wp14">
   <w:docDefaults>
     <w:rPrDefault>
       <w:rPr>
-        <w:rFonts w:ascii="Calibri" w:hAnsi="Calibri" w:eastAsia="Calibri" w:cs="" w:asciiTheme="minorHAnsi" w:cstheme="minorBidi" w:eastAsiaTheme="minorHAnsi" w:hAnsiTheme="minorHAnsi"/>
+        <w:rFonts w:ascii="Calibri" w:hAnsi="Calibri" w:eastAsia="Calibri" w:cs="" w:asciiTheme="minorHAnsi" w:hAnsiTheme="minorHAnsi" w:eastAsiaTheme="minorHAnsi" w:cstheme="minorBidi"/>
         <w:sz w:val="22"/>
         <w:szCs w:val="22"/>
         <w:lang w:val="da-DK" w:eastAsia="en-US" w:bidi="ar-SA"/>
@@ -1786,11 +1889,11 @@
       <w:widowControl/>
       <w:suppressAutoHyphens w:val="true"/>
       <w:bidi w:val="0"/>
-      <w:spacing w:lineRule="auto" w:line="276" w:before="0" w:after="200"/>
+      <w:spacing w:before="0" w:after="200" w:line="276" w:lineRule="auto"/>
       <w:jc w:val="left"/>
     </w:pPr>
     <w:rPr>
-      <w:rFonts w:ascii="Calibri" w:hAnsi="Calibri" w:eastAsia="Calibri" w:cs="" w:asciiTheme="minorHAnsi" w:cstheme="minorBidi" w:eastAsiaTheme="minorHAnsi" w:hAnsiTheme="minorHAnsi"/>
+      <w:rFonts w:ascii="Calibri" w:hAnsi="Calibri" w:eastAsia="Calibri" w:cs="" w:asciiTheme="minorHAnsi" w:hAnsiTheme="minorHAnsi" w:eastAsiaTheme="minorHAnsi" w:cstheme="minorBidi"/>
       <w:color w:val="auto"/>
       <w:kern w:val="0"/>
       <w:sz w:val="22"/>
@@ -1799,7 +1902,7 @@
     </w:rPr>
   </w:style>
   <w:style w:type="paragraph" w:styleId="Heading1">
-    <w:name w:val="Heading 1"/>
+    <w:name w:val="heading 1"/>
     <w:basedOn w:val="Normal"/>
     <w:next w:val="Normal"/>
     <w:link w:val="Heading1Char"/>
@@ -1813,14 +1916,14 @@
       <w:outlineLvl w:val="0"/>
     </w:pPr>
     <w:rPr>
-      <w:rFonts w:ascii="Cambria" w:hAnsi="Cambria" w:eastAsia="" w:cs="" w:asciiTheme="majorHAnsi" w:cstheme="majorBidi" w:eastAsiaTheme="majorEastAsia" w:hAnsiTheme="majorHAnsi"/>
+      <w:rFonts w:ascii="Cambria" w:hAnsi="Cambria" w:eastAsia="" w:cs="" w:asciiTheme="majorHAnsi" w:hAnsiTheme="majorHAnsi" w:eastAsiaTheme="majorEastAsia" w:cstheme="majorBidi"/>
       <w:color w:val="365F91" w:themeColor="accent1" w:themeShade="bf"/>
       <w:sz w:val="32"/>
       <w:szCs w:val="32"/>
     </w:rPr>
   </w:style>
   <w:style w:type="paragraph" w:styleId="Heading2">
-    <w:name w:val="Heading 2"/>
+    <w:name w:val="heading 2"/>
     <w:basedOn w:val="Normal"/>
     <w:next w:val="Normal"/>
     <w:link w:val="Heading2Char"/>
@@ -1835,14 +1938,14 @@
       <w:outlineLvl w:val="1"/>
     </w:pPr>
     <w:rPr>
-      <w:rFonts w:ascii="Cambria" w:hAnsi="Cambria" w:eastAsia="" w:cs="" w:asciiTheme="majorHAnsi" w:cstheme="majorBidi" w:eastAsiaTheme="majorEastAsia" w:hAnsiTheme="majorHAnsi"/>
+      <w:rFonts w:ascii="Cambria" w:hAnsi="Cambria" w:eastAsia="" w:cs="" w:asciiTheme="majorHAnsi" w:hAnsiTheme="majorHAnsi" w:eastAsiaTheme="majorEastAsia" w:cstheme="majorBidi"/>
       <w:color w:val="365F91" w:themeColor="accent1" w:themeShade="bf"/>
       <w:sz w:val="26"/>
       <w:szCs w:val="26"/>
     </w:rPr>
   </w:style>
   <w:style w:type="paragraph" w:styleId="Heading3">
-    <w:name w:val="Heading 3"/>
+    <w:name w:val="heading 3"/>
     <w:basedOn w:val="Normal"/>
     <w:next w:val="Normal"/>
     <w:link w:val="Heading3Char"/>
@@ -1857,7 +1960,7 @@
       <w:outlineLvl w:val="2"/>
     </w:pPr>
     <w:rPr>
-      <w:rFonts w:ascii="Cambria" w:hAnsi="Cambria" w:eastAsia="" w:cs="" w:asciiTheme="majorHAnsi" w:cstheme="majorBidi" w:eastAsiaTheme="majorEastAsia" w:hAnsiTheme="majorHAnsi"/>
+      <w:rFonts w:ascii="Cambria" w:hAnsi="Cambria" w:eastAsia="" w:cs="" w:asciiTheme="majorHAnsi" w:hAnsiTheme="majorHAnsi" w:eastAsiaTheme="majorEastAsia" w:cstheme="majorBidi"/>
       <w:color w:val="243F60" w:themeColor="accent1" w:themeShade="7f"/>
       <w:sz w:val="24"/>
       <w:szCs w:val="24"/>
@@ -1879,7 +1982,7 @@
     <w:qFormat/>
     <w:rsid w:val="008c5a68"/>
     <w:rPr>
-      <w:rFonts w:ascii="Cambria" w:hAnsi="Cambria" w:eastAsia="" w:cs="" w:asciiTheme="majorHAnsi" w:cstheme="majorBidi" w:eastAsiaTheme="majorEastAsia" w:hAnsiTheme="majorHAnsi"/>
+      <w:rFonts w:ascii="Cambria" w:hAnsi="Cambria" w:eastAsia="" w:cs="" w:asciiTheme="majorHAnsi" w:hAnsiTheme="majorHAnsi" w:eastAsiaTheme="majorEastAsia" w:cstheme="majorBidi"/>
       <w:color w:val="365F91" w:themeColor="accent1" w:themeShade="bf"/>
       <w:sz w:val="32"/>
       <w:szCs w:val="32"/>
@@ -1893,7 +1996,7 @@
     <w:qFormat/>
     <w:rsid w:val="008c5a68"/>
     <w:rPr>
-      <w:rFonts w:ascii="Cambria" w:hAnsi="Cambria" w:eastAsia="" w:cs="" w:asciiTheme="majorHAnsi" w:cstheme="majorBidi" w:eastAsiaTheme="majorEastAsia" w:hAnsiTheme="majorHAnsi"/>
+      <w:rFonts w:ascii="Cambria" w:hAnsi="Cambria" w:eastAsia="" w:cs="" w:asciiTheme="majorHAnsi" w:hAnsiTheme="majorHAnsi" w:eastAsiaTheme="majorEastAsia" w:cstheme="majorBidi"/>
       <w:color w:val="365F91" w:themeColor="accent1" w:themeShade="bf"/>
       <w:sz w:val="26"/>
       <w:szCs w:val="26"/>
@@ -1907,7 +2010,7 @@
     <w:qFormat/>
     <w:rsid w:val="008c5a68"/>
     <w:rPr>
-      <w:rFonts w:ascii="Cambria" w:hAnsi="Cambria" w:eastAsia="" w:cs="" w:asciiTheme="majorHAnsi" w:cstheme="majorBidi" w:eastAsiaTheme="majorEastAsia" w:hAnsiTheme="majorHAnsi"/>
+      <w:rFonts w:ascii="Cambria" w:hAnsi="Cambria" w:eastAsia="" w:cs="" w:asciiTheme="majorHAnsi" w:hAnsiTheme="majorHAnsi" w:eastAsiaTheme="majorEastAsia" w:cstheme="majorBidi"/>
       <w:color w:val="243F60" w:themeColor="accent1" w:themeShade="7f"/>
       <w:sz w:val="24"/>
       <w:szCs w:val="24"/>
@@ -1939,7 +2042,7 @@
     <w:name w:val="Body Text"/>
     <w:basedOn w:val="Normal"/>
     <w:pPr>
-      <w:spacing w:lineRule="auto" w:line="276" w:before="0" w:after="140"/>
+      <w:spacing w:before="0" w:after="140" w:line="276" w:lineRule="auto"/>
     </w:pPr>
     <w:rPr/>
   </w:style>
@@ -1998,7 +2101,7 @@
     <w:unhideWhenUsed/>
     <w:qFormat/>
   </w:style>
-  <w:style w:type="table" w:default="1" w:styleId="TableNormal">
+  <w:style w:type="table" w:styleId="TableNormal" w:default="1">
     <w:name w:val="Normal Table"/>
     <w:uiPriority w:val="99"/>
     <w:semiHidden/>

</xml_diff>

<commit_message>
Updated word template - VII
</commit_message>
<xml_diff>
--- a/sites/all/modules/brund_word_export/template/input.docx
+++ b/sites/all/modules/brund_word_export/template/input.docx
@@ -151,71 +151,159 @@
         </w:rPr>
       </w:r>
     </w:p>
-    <w:p xmlns:wp14="http://schemas.microsoft.com/office/word/2010/wordml" wp14:textId="77777777">
-      <w:pPr>
-        <w:pStyle w:val="Normal"/>
-        <w:rPr/>
+    <w:p xmlns:wp14="http://schemas.microsoft.com/office/word/2010/wordml" wp14:textId="279BB80A">
+      <w:pPr>
+        <w:pStyle w:val="Normal"/>
       </w:pPr>
       <w:r>
         <w:rPr/>
         <w:t>Udleje pris</w:t>
       </w:r>
       <w:r>
-        <w:rPr/>
         <w:tab/>
       </w:r>
       <w:r>
-        <w:rPr/>
         <w:tab/>
       </w:r>
       <w:r>
         <w:rPr/>
-        <w:t xml:space="preserve"> </w:t>
-      </w:r>
-      <w:r>
-        <w:rPr/>
+        <w:t xml:space="preserve">     </w:t>
+      </w:r>
+      <w:r>
+        <w:rPr/>
+        <w:t xml:space="preserve">     </w:t>
+      </w:r>
+      <w:r>
+        <w:rPr/>
+        <w:t xml:space="preserve">               2.</w:t>
+      </w:r>
+      <w:r>
+        <w:rPr/>
+        <w:t>400 ,</w:t>
+      </w:r>
+      <w:r>
+        <w:rPr/>
+        <w:t>-</w:t>
+      </w:r>
+      <w:r>
         <w:tab/>
       </w:r>
       <w:r>
         <w:rPr/>
-        <w:t xml:space="preserve"> 2.400 ,-</w:t>
-      </w:r>
-      <w:r>
-        <w:rPr/>
+        <w:t xml:space="preserve">          __________</w:t>
+      </w:r>
+    </w:p>
+    <w:p xmlns:wp14="http://schemas.microsoft.com/office/word/2010/wordml" wp14:textId="139AD613">
+      <w:pPr>
+        <w:pStyle w:val="Normal"/>
+      </w:pPr>
+      <w:r>
+        <w:rPr/>
+        <w:t>Ekstradag</w:t>
+      </w:r>
+      <w:r>
         <w:tab/>
       </w:r>
       <w:r>
+        <w:tab/>
+      </w:r>
+      <w:r>
+        <w:tab/>
+      </w:r>
+      <w:r>
+        <w:rPr/>
+        <w:t xml:space="preserve"> 250 ,-</w:t>
+      </w:r>
+      <w:r>
+        <w:tab/>
+      </w:r>
+      <w:r>
         <w:rPr/>
         <w:t xml:space="preserve">          __________</w:t>
       </w:r>
     </w:p>
-    <w:p xmlns:wp14="http://schemas.microsoft.com/office/word/2010/wordml" wp14:textId="77777777">
-      <w:pPr>
-        <w:pStyle w:val="Normal"/>
-        <w:rPr/>
-      </w:pPr>
-      <w:r>
-        <w:rPr/>
-        <w:t>Ekstradag</w:t>
-      </w:r>
-      <w:r>
-        <w:rPr/>
+    <w:p xmlns:wp14="http://schemas.microsoft.com/office/word/2010/wordml" wp14:textId="77993AC6">
+      <w:pPr>
+        <w:pStyle w:val="Normal"/>
+      </w:pPr>
+      <w:r>
+        <w:rPr/>
+        <w:t>Tillæg Unge/elevfester</w:t>
+      </w:r>
+      <w:r>
         <w:tab/>
       </w:r>
       <w:r>
-        <w:rPr/>
         <w:tab/>
       </w:r>
       <w:r>
         <w:rPr/>
+        <w:t xml:space="preserve"> 500 ,-</w:t>
+      </w:r>
+      <w:r>
         <w:tab/>
       </w:r>
       <w:r>
+        <w:tab/>
+      </w:r>
+      <w:r>
+        <w:rPr/>
+        <w:t>_____</w:t>
+      </w:r>
+      <w:r>
+        <w:rPr/>
+        <w:t>_____</w:t>
+      </w:r>
+    </w:p>
+    <w:p xmlns:wp14="http://schemas.microsoft.com/office/word/2010/wordml" wp14:textId="77777777">
+      <w:pPr>
+        <w:pStyle w:val="Normal"/>
+        <w:rPr/>
+      </w:pPr>
+      <w:r>
+        <w:rPr/>
+        <w:t>Medlemsrabat</w:t>
+      </w:r>
+      <w:r>
+        <w:rPr/>
+        <w:tab/>
+      </w:r>
+      <w:r>
+        <w:rPr/>
+        <w:tab/>
+      </w:r>
+      <w:r>
+        <w:rPr/>
+        <w:t>-250 ,-</w:t>
+      </w:r>
+      <w:r>
+        <w:rPr/>
+        <w:tab/>
+      </w:r>
+      <w:r>
+        <w:rPr/>
+        <w:t xml:space="preserve">          __________</w:t>
+      </w:r>
+    </w:p>
+    <w:p xmlns:wp14="http://schemas.microsoft.com/office/word/2010/wordml" wp14:textId="63C062D8">
+      <w:pPr>
+        <w:pStyle w:val="Normal"/>
+      </w:pPr>
+      <w:r>
+        <w:rPr/>
+        <w:t xml:space="preserve">Medlemskontingent </w:t>
+      </w:r>
+      <w:r>
+        <w:tab/>
+      </w:r>
+      <w:r>
+        <w:tab/>
+      </w:r>
+      <w:r>
         <w:rPr/>
         <w:t xml:space="preserve"> 250 ,-</w:t>
       </w:r>
       <w:r>
-        <w:rPr/>
         <w:tab/>
       </w:r>
       <w:r>
@@ -223,132 +311,46 @@
         <w:t xml:space="preserve">          __________</w:t>
       </w:r>
     </w:p>
-    <w:p xmlns:wp14="http://schemas.microsoft.com/office/word/2010/wordml" wp14:textId="77777777">
-      <w:pPr>
-        <w:pStyle w:val="Normal"/>
-        <w:rPr/>
-      </w:pPr>
-      <w:r>
-        <w:rPr/>
-        <w:t>Tillæg Unge/elevfester</w:t>
-      </w:r>
-      <w:r>
-        <w:rPr/>
+    <w:p xmlns:wp14="http://schemas.microsoft.com/office/word/2010/wordml" wp14:textId="1CEED70F">
+      <w:pPr>
+        <w:pStyle w:val="Normal"/>
+      </w:pPr>
+      <w:r>
+        <w:rPr/>
+        <w:t>Depositum</w:t>
+      </w:r>
+      <w:r>
         <w:tab/>
       </w:r>
       <w:r>
-        <w:rPr/>
-        <w:t xml:space="preserve"> 500 ,-</w:t>
-      </w:r>
-      <w:r>
-        <w:rPr/>
         <w:tab/>
       </w:r>
       <w:r>
-        <w:rPr/>
         <w:tab/>
       </w:r>
       <w:r>
         <w:rPr/>
-        <w:t>__________</w:t>
-      </w:r>
-    </w:p>
-    <w:p xmlns:wp14="http://schemas.microsoft.com/office/word/2010/wordml" wp14:textId="77777777">
-      <w:pPr>
-        <w:pStyle w:val="Normal"/>
-        <w:rPr/>
-      </w:pPr>
-      <w:r>
-        <w:rPr/>
-        <w:t>Medlemsrabat</w:t>
-      </w:r>
-      <w:r>
-        <w:rPr/>
+        <w:t>-</w:t>
+      </w:r>
+      <w:r>
+        <w:rPr/>
+        <w:t>500 ,</w:t>
+      </w:r>
+      <w:r>
+        <w:rPr/>
+        <w:t>-</w:t>
+      </w:r>
+      <w:r>
         <w:tab/>
       </w:r>
       <w:r>
         <w:rPr/>
-        <w:tab/>
-      </w:r>
-      <w:r>
-        <w:rPr/>
-        <w:t>-250 ,-</w:t>
-      </w:r>
-      <w:r>
-        <w:rPr/>
-        <w:tab/>
-      </w:r>
-      <w:r>
-        <w:rPr/>
         <w:t xml:space="preserve">          __________</w:t>
       </w:r>
     </w:p>
     <w:p xmlns:wp14="http://schemas.microsoft.com/office/word/2010/wordml" wp14:textId="77777777">
       <w:pPr>
         <w:pStyle w:val="Normal"/>
-        <w:rPr/>
-      </w:pPr>
-      <w:r>
-        <w:rPr/>
-        <w:t xml:space="preserve">Medlemskontingent </w:t>
-      </w:r>
-      <w:r>
-        <w:rPr/>
-        <w:tab/>
-      </w:r>
-      <w:r>
-        <w:rPr/>
-        <w:t xml:space="preserve"> 250 ,-</w:t>
-      </w:r>
-      <w:r>
-        <w:rPr/>
-        <w:tab/>
-      </w:r>
-      <w:r>
-        <w:rPr/>
-        <w:t xml:space="preserve">          __________</w:t>
-      </w:r>
-    </w:p>
-    <w:p xmlns:wp14="http://schemas.microsoft.com/office/word/2010/wordml" wp14:textId="1CEED70F">
-      <w:pPr>
-        <w:pStyle w:val="Normal"/>
-      </w:pPr>
-      <w:r>
-        <w:rPr/>
-        <w:t>Depositum</w:t>
-      </w:r>
-      <w:r>
-        <w:tab/>
-      </w:r>
-      <w:r>
-        <w:tab/>
-      </w:r>
-      <w:r>
-        <w:tab/>
-      </w:r>
-      <w:r>
-        <w:rPr/>
-        <w:t>-</w:t>
-      </w:r>
-      <w:r>
-        <w:rPr/>
-        <w:t>500 ,</w:t>
-      </w:r>
-      <w:r>
-        <w:rPr/>
-        <w:t>-</w:t>
-      </w:r>
-      <w:r>
-        <w:tab/>
-      </w:r>
-      <w:r>
-        <w:rPr/>
-        <w:t xml:space="preserve">          __________</w:t>
-      </w:r>
-    </w:p>
-    <w:p xmlns:wp14="http://schemas.microsoft.com/office/word/2010/wordml" wp14:textId="77777777">
-      <w:pPr>
-        <w:pStyle w:val="Normal"/>
         <w:rPr>
           <w:b/>
           <w:b/>
@@ -363,33 +365,31 @@
         <w:t>Olieforbrug</w:t>
       </w:r>
     </w:p>
-    <w:p xmlns:wp14="http://schemas.microsoft.com/office/word/2010/wordml" wp14:textId="77777777">
-      <w:pPr>
-        <w:pStyle w:val="Normal"/>
-        <w:rPr/>
-      </w:pPr>
-      <w:r>
-        <w:rPr/>
-        <w:t>Måler efter brug  __________</w:t>
-      </w:r>
-    </w:p>
-    <w:p xmlns:wp14="http://schemas.microsoft.com/office/word/2010/wordml" wp14:textId="77777777">
-      <w:pPr>
-        <w:pStyle w:val="Normal"/>
-        <w:rPr/>
-      </w:pPr>
-      <w:r>
-        <w:rPr/>
-        <w:t>Måler før brug     __________</w:t>
-      </w:r>
-    </w:p>
-    <w:p xmlns:wp14="http://schemas.microsoft.com/office/word/2010/wordml" wp14:textId="7F195B76">
-      <w:pPr>
-        <w:pStyle w:val="Normal"/>
-      </w:pPr>
-      <w:r>
-        <w:rPr/>
-        <w:t xml:space="preserve">Forbrugt              __________ x </w:t>
+    <w:p xmlns:wp14="http://schemas.microsoft.com/office/word/2010/wordml" wp14:textId="433006D0">
+      <w:pPr>
+        <w:pStyle w:val="Normal"/>
+      </w:pPr>
+      <w:r>
+        <w:rPr/>
+        <w:t>Måler efter brug : __________</w:t>
+      </w:r>
+    </w:p>
+    <w:p xmlns:wp14="http://schemas.microsoft.com/office/word/2010/wordml" wp14:textId="1BC0A065">
+      <w:pPr>
+        <w:pStyle w:val="Normal"/>
+      </w:pPr>
+      <w:r>
+        <w:rPr/>
+        <w:t>Måler før brug:      __________</w:t>
+      </w:r>
+    </w:p>
+    <w:p xmlns:wp14="http://schemas.microsoft.com/office/word/2010/wordml" wp14:textId="2A25E517">
+      <w:pPr>
+        <w:pStyle w:val="Normal"/>
+      </w:pPr>
+      <w:r>
+        <w:rPr/>
+        <w:t xml:space="preserve">Forbrugt:                 __________ x </w:t>
       </w:r>
       <w:r>
         <w:rPr/>
@@ -417,45 +417,49 @@
         <w:t>Elforbrug</w:t>
       </w:r>
     </w:p>
-    <w:p xmlns:wp14="http://schemas.microsoft.com/office/word/2010/wordml" wp14:textId="77777777">
-      <w:pPr>
-        <w:pStyle w:val="Normal"/>
-        <w:rPr/>
-      </w:pPr>
-      <w:r>
-        <w:rPr/>
-        <w:t>Måler efter brug   _________</w:t>
-      </w:r>
-    </w:p>
-    <w:p xmlns:wp14="http://schemas.microsoft.com/office/word/2010/wordml" wp14:textId="77777777">
-      <w:pPr>
-        <w:pStyle w:val="Normal"/>
-        <w:rPr/>
-      </w:pPr>
-      <w:r>
-        <w:rPr/>
-        <w:t>Måler før brug      _________</w:t>
-      </w:r>
-    </w:p>
-    <w:p xmlns:wp14="http://schemas.microsoft.com/office/word/2010/wordml" wp14:textId="77777777">
-      <w:pPr>
-        <w:pStyle w:val="Normal"/>
-        <w:rPr/>
-      </w:pPr>
-      <w:r>
-        <w:rPr/>
-        <w:t>Forbrugt               _________ x 4,00 ,-                         ____________</w:t>
-      </w:r>
-    </w:p>
-    <w:p xmlns:wp14="http://schemas.microsoft.com/office/word/2010/wordml" wp14:textId="77777777">
-      <w:pPr>
-        <w:pStyle w:val="Normal"/>
-        <w:spacing w:before="0" w:after="0"/>
-        <w:rPr/>
-      </w:pPr>
-      <w:r>
-        <w:rPr/>
-        <w:t>Erstatning                                                                  ____________</w:t>
+    <w:p xmlns:wp14="http://schemas.microsoft.com/office/word/2010/wordml" wp14:textId="2290D479">
+      <w:pPr>
+        <w:pStyle w:val="Normal"/>
+      </w:pPr>
+      <w:r>
+        <w:rPr/>
+        <w:t>Måler efter brug:   _________</w:t>
+      </w:r>
+    </w:p>
+    <w:p xmlns:wp14="http://schemas.microsoft.com/office/word/2010/wordml" wp14:textId="49488AD1">
+      <w:pPr>
+        <w:pStyle w:val="Normal"/>
+      </w:pPr>
+      <w:r>
+        <w:rPr/>
+        <w:t>Måler før brug:      _________</w:t>
+      </w:r>
+    </w:p>
+    <w:p xmlns:wp14="http://schemas.microsoft.com/office/word/2010/wordml" wp14:textId="3361F4E0">
+      <w:pPr>
+        <w:pStyle w:val="Normal"/>
+      </w:pPr>
+      <w:r>
+        <w:rPr/>
+        <w:t>Forbrugt:                 _________ x 4,</w:t>
+      </w:r>
+      <w:r>
+        <w:rPr/>
+        <w:t>00 ,</w:t>
+      </w:r>
+      <w:r>
+        <w:rPr/>
+        <w:t>-                         ____________</w:t>
+      </w:r>
+    </w:p>
+    <w:p xmlns:wp14="http://schemas.microsoft.com/office/word/2010/wordml" wp14:textId="0F4340B4">
+      <w:pPr>
+        <w:pStyle w:val="Normal"/>
+        <w:spacing w:before="0" w:after="0"/>
+      </w:pPr>
+      <w:r>
+        <w:rPr/>
+        <w:t>Erstatning                                                                            ____________</w:t>
       </w:r>
     </w:p>
     <w:p xmlns:wp14="http://schemas.microsoft.com/office/word/2010/wordml" wp14:textId="77777777">
@@ -762,15 +766,15 @@
     <w:p xmlns:wp14="http://schemas.microsoft.com/office/word/2010/wordml" wp14:textId="77777777">
       <w:pPr>
         <w:pStyle w:val="ListParagraph"/>
-        <w:widowControl/>
+        <w:widowControl w:val="1"/>
         <w:numPr>
           <w:ilvl w:val="0"/>
-          <w:numId w:val="1"/>
+          <w:numId w:val="4"/>
         </w:numPr>
         <w:suppressAutoHyphens w:val="true"/>
         <w:bidi w:val="0"/>
         <w:spacing w:before="0" w:after="0" w:line="276" w:lineRule="auto"/>
-        <w:ind w:left="624" w:right="0" w:hanging="283"/>
+        <w:ind w:right="0"/>
         <w:contextualSpacing/>
         <w:jc w:val="left"/>
         <w:rPr/>
@@ -783,15 +787,15 @@
     <w:p xmlns:wp14="http://schemas.microsoft.com/office/word/2010/wordml" wp14:textId="77777777">
       <w:pPr>
         <w:pStyle w:val="ListParagraph"/>
-        <w:widowControl/>
+        <w:widowControl w:val="1"/>
         <w:numPr>
           <w:ilvl w:val="0"/>
-          <w:numId w:val="1"/>
+          <w:numId w:val="4"/>
         </w:numPr>
         <w:suppressAutoHyphens w:val="true"/>
         <w:bidi w:val="0"/>
         <w:spacing w:before="0" w:after="0" w:line="276" w:lineRule="auto"/>
-        <w:ind w:left="624" w:right="0" w:hanging="283"/>
+        <w:ind w:right="0"/>
         <w:contextualSpacing/>
         <w:jc w:val="left"/>
         <w:rPr/>
@@ -814,15 +818,15 @@
     <w:p xmlns:wp14="http://schemas.microsoft.com/office/word/2010/wordml" wp14:textId="77777777">
       <w:pPr>
         <w:pStyle w:val="ListParagraph"/>
-        <w:widowControl/>
+        <w:widowControl w:val="1"/>
         <w:numPr>
           <w:ilvl w:val="0"/>
-          <w:numId w:val="1"/>
+          <w:numId w:val="4"/>
         </w:numPr>
         <w:suppressAutoHyphens w:val="true"/>
         <w:bidi w:val="0"/>
         <w:spacing w:before="0" w:after="0" w:line="276" w:lineRule="auto"/>
-        <w:ind w:left="624" w:right="0" w:hanging="283"/>
+        <w:ind w:right="0"/>
         <w:contextualSpacing/>
         <w:jc w:val="left"/>
         <w:rPr/>
@@ -835,22 +839,23 @@
     <w:p xmlns:wp14="http://schemas.microsoft.com/office/word/2010/wordml" wp14:textId="77777777">
       <w:pPr>
         <w:pStyle w:val="ListParagraph"/>
-        <w:widowControl/>
+        <w:widowControl w:val="1"/>
         <w:numPr>
           <w:ilvl w:val="0"/>
-          <w:numId w:val="1"/>
+          <w:numId w:val="4"/>
         </w:numPr>
         <w:suppressAutoHyphens w:val="true"/>
         <w:bidi w:val="0"/>
         <w:spacing w:before="0" w:after="0" w:line="276" w:lineRule="auto"/>
-        <w:ind w:left="624" w:right="0" w:hanging="283"/>
+        <w:ind w:right="0"/>
         <w:contextualSpacing/>
         <w:jc w:val="left"/>
         <w:rPr/>
       </w:pPr>
       <w:r>
         <w:rPr>
-          <w:b/>
+          <w:b w:val="1"/>
+          <w:bCs w:val="1"/>
           <w:color w:val="FF0000"/>
           <w:u w:val="single"/>
         </w:rPr>
@@ -864,22 +869,23 @@
     <w:p xmlns:wp14="http://schemas.microsoft.com/office/word/2010/wordml" wp14:textId="77777777">
       <w:pPr>
         <w:pStyle w:val="ListParagraph"/>
-        <w:widowControl/>
+        <w:widowControl w:val="1"/>
         <w:numPr>
           <w:ilvl w:val="0"/>
-          <w:numId w:val="1"/>
+          <w:numId w:val="4"/>
         </w:numPr>
         <w:suppressAutoHyphens w:val="true"/>
         <w:bidi w:val="0"/>
         <w:spacing w:before="0" w:after="0" w:line="276" w:lineRule="auto"/>
-        <w:ind w:left="624" w:right="0" w:hanging="283"/>
+        <w:ind w:right="0"/>
         <w:contextualSpacing/>
         <w:jc w:val="left"/>
         <w:rPr/>
       </w:pPr>
       <w:r>
         <w:rPr>
-          <w:b/>
+          <w:b w:val="1"/>
+          <w:bCs w:val="1"/>
           <w:u w:val="single"/>
         </w:rPr>
         <w:t>Græs- og grusområdet</w:t>
@@ -892,15 +898,15 @@
     <w:p xmlns:wp14="http://schemas.microsoft.com/office/word/2010/wordml" wp14:textId="77777777">
       <w:pPr>
         <w:pStyle w:val="ListParagraph"/>
-        <w:widowControl/>
+        <w:widowControl w:val="1"/>
         <w:numPr>
           <w:ilvl w:val="0"/>
-          <w:numId w:val="1"/>
+          <w:numId w:val="4"/>
         </w:numPr>
         <w:suppressAutoHyphens w:val="true"/>
         <w:bidi w:val="0"/>
         <w:spacing w:before="0" w:after="0" w:line="276" w:lineRule="auto"/>
-        <w:ind w:left="624" w:right="0" w:hanging="283"/>
+        <w:ind w:right="0"/>
         <w:contextualSpacing/>
         <w:jc w:val="left"/>
         <w:rPr/>
@@ -1064,32 +1070,35 @@
         <w:t xml:space="preserve">Jørgen Spanggård     40 54 30 18                                          </w:t>
       </w:r>
     </w:p>
-    <w:p xmlns:wp14="http://schemas.microsoft.com/office/word/2010/wordml" wp14:textId="77777777">
-      <w:pPr>
-        <w:pStyle w:val="Normal"/>
-        <w:spacing w:before="0" w:after="0"/>
-        <w:rPr/>
-      </w:pPr>
-      <w:r>
-        <w:rPr/>
-        <w:t>Arne Overgaard         25 67 22 50</w:t>
-      </w:r>
-    </w:p>
-    <w:p xmlns:wp14="http://schemas.microsoft.com/office/word/2010/wordml" wp14:textId="77777777">
-      <w:pPr>
-        <w:pStyle w:val="Normal"/>
-        <w:spacing w:before="0" w:after="0"/>
-        <w:rPr/>
-      </w:pPr>
-      <w:r>
-        <w:rPr/>
-        <w:t>Søren Nielsen            40 28 07 11</w:t>
-      </w:r>
-      <w:r>
-        <w:rPr>
-          <w:b/>
-        </w:rPr>
-        <w:t xml:space="preserve">  kasserer (kontaktes kun ved problemer med betaling)</w:t>
+    <w:p xmlns:wp14="http://schemas.microsoft.com/office/word/2010/wordml" wp14:textId="6DA43A2D">
+      <w:pPr>
+        <w:pStyle w:val="Normal"/>
+        <w:spacing w:before="0" w:after="0"/>
+      </w:pPr>
+      <w:r>
+        <w:rPr/>
+        <w:t>Arne Overgaard        25 67 22 50</w:t>
+      </w:r>
+    </w:p>
+    <w:p xmlns:wp14="http://schemas.microsoft.com/office/word/2010/wordml" wp14:textId="1BA5B90E">
+      <w:pPr>
+        <w:pStyle w:val="Normal"/>
+        <w:spacing w:before="0" w:after="0"/>
+      </w:pPr>
+      <w:r>
+        <w:rPr/>
+        <w:t xml:space="preserve">Søren Nielsen            40 28 07 </w:t>
+      </w:r>
+      <w:r>
+        <w:rPr/>
+        <w:t>11 (</w:t>
+      </w:r>
+      <w:r>
+        <w:rPr>
+          <w:b w:val="1"/>
+          <w:bCs w:val="1"/>
+        </w:rPr>
+        <w:t>kasserer, kontaktes kun ved problemer med betaling)</w:t>
       </w:r>
     </w:p>
     <w:p xmlns:wp14="http://schemas.microsoft.com/office/word/2010/wordml" wp14:textId="77777777">
@@ -1219,6 +1228,230 @@
 
 <file path=word/numbering.xml><?xml version="1.0" encoding="utf-8"?>
 <w:numbering xmlns:w="http://schemas.openxmlformats.org/wordprocessingml/2006/main" xmlns:o="urn:schemas-microsoft-com:office:office" xmlns:r="http://schemas.openxmlformats.org/officeDocument/2006/relationships" xmlns:v="urn:schemas-microsoft-com:vml" xmlns:mc="http://schemas.openxmlformats.org/markup-compatibility/2006" xmlns:w14="http://schemas.microsoft.com/office/word/2010/wordml" mc:Ignorable="w14">
+  <w:abstractNum xmlns:w="http://schemas.openxmlformats.org/wordprocessingml/2006/main" w:abstractNumId="4">
+    <w:nsid w:val="1ffd1fe6"/>
+    <w:multiLevelType xmlns:w="http://schemas.openxmlformats.org/wordprocessingml/2006/main" w:val="hybridMultilevel"/>
+    <w:lvl xmlns:w="http://schemas.openxmlformats.org/wordprocessingml/2006/main" w:ilvl="0">
+      <w:start w:val="1"/>
+      <w:numFmt w:val="bullet"/>
+      <w:lvlText w:val=""/>
+      <w:lvlJc w:val="left"/>
+      <w:pPr>
+        <w:ind w:left="720" w:hanging="360"/>
+      </w:pPr>
+      <w:rPr>
+        <w:rFonts w:hint="default" w:ascii="Symbol" w:hAnsi="Symbol"/>
+      </w:rPr>
+    </w:lvl>
+    <w:lvl xmlns:w="http://schemas.openxmlformats.org/wordprocessingml/2006/main" w:ilvl="1">
+      <w:start w:val="1"/>
+      <w:numFmt w:val="bullet"/>
+      <w:lvlText w:val="o"/>
+      <w:lvlJc w:val="left"/>
+      <w:pPr>
+        <w:ind w:left="1440" w:hanging="360"/>
+      </w:pPr>
+      <w:rPr>
+        <w:rFonts w:hint="default" w:ascii="Courier New" w:hAnsi="Courier New"/>
+      </w:rPr>
+    </w:lvl>
+    <w:lvl xmlns:w="http://schemas.openxmlformats.org/wordprocessingml/2006/main" w:ilvl="2">
+      <w:start w:val="1"/>
+      <w:numFmt w:val="bullet"/>
+      <w:lvlText w:val=""/>
+      <w:lvlJc w:val="left"/>
+      <w:pPr>
+        <w:ind w:left="2160" w:hanging="360"/>
+      </w:pPr>
+      <w:rPr>
+        <w:rFonts w:hint="default" w:ascii="Wingdings" w:hAnsi="Wingdings"/>
+      </w:rPr>
+    </w:lvl>
+    <w:lvl xmlns:w="http://schemas.openxmlformats.org/wordprocessingml/2006/main" w:ilvl="3">
+      <w:start w:val="1"/>
+      <w:numFmt w:val="bullet"/>
+      <w:lvlText w:val=""/>
+      <w:lvlJc w:val="left"/>
+      <w:pPr>
+        <w:ind w:left="2880" w:hanging="360"/>
+      </w:pPr>
+      <w:rPr>
+        <w:rFonts w:hint="default" w:ascii="Symbol" w:hAnsi="Symbol"/>
+      </w:rPr>
+    </w:lvl>
+    <w:lvl xmlns:w="http://schemas.openxmlformats.org/wordprocessingml/2006/main" w:ilvl="4">
+      <w:start w:val="1"/>
+      <w:numFmt w:val="bullet"/>
+      <w:lvlText w:val="o"/>
+      <w:lvlJc w:val="left"/>
+      <w:pPr>
+        <w:ind w:left="3600" w:hanging="360"/>
+      </w:pPr>
+      <w:rPr>
+        <w:rFonts w:hint="default" w:ascii="Courier New" w:hAnsi="Courier New"/>
+      </w:rPr>
+    </w:lvl>
+    <w:lvl xmlns:w="http://schemas.openxmlformats.org/wordprocessingml/2006/main" w:ilvl="5">
+      <w:start w:val="1"/>
+      <w:numFmt w:val="bullet"/>
+      <w:lvlText w:val=""/>
+      <w:lvlJc w:val="left"/>
+      <w:pPr>
+        <w:ind w:left="4320" w:hanging="360"/>
+      </w:pPr>
+      <w:rPr>
+        <w:rFonts w:hint="default" w:ascii="Wingdings" w:hAnsi="Wingdings"/>
+      </w:rPr>
+    </w:lvl>
+    <w:lvl xmlns:w="http://schemas.openxmlformats.org/wordprocessingml/2006/main" w:ilvl="6">
+      <w:start w:val="1"/>
+      <w:numFmt w:val="bullet"/>
+      <w:lvlText w:val=""/>
+      <w:lvlJc w:val="left"/>
+      <w:pPr>
+        <w:ind w:left="5040" w:hanging="360"/>
+      </w:pPr>
+      <w:rPr>
+        <w:rFonts w:hint="default" w:ascii="Symbol" w:hAnsi="Symbol"/>
+      </w:rPr>
+    </w:lvl>
+    <w:lvl xmlns:w="http://schemas.openxmlformats.org/wordprocessingml/2006/main" w:ilvl="7">
+      <w:start w:val="1"/>
+      <w:numFmt w:val="bullet"/>
+      <w:lvlText w:val="o"/>
+      <w:lvlJc w:val="left"/>
+      <w:pPr>
+        <w:ind w:left="5760" w:hanging="360"/>
+      </w:pPr>
+      <w:rPr>
+        <w:rFonts w:hint="default" w:ascii="Courier New" w:hAnsi="Courier New"/>
+      </w:rPr>
+    </w:lvl>
+    <w:lvl xmlns:w="http://schemas.openxmlformats.org/wordprocessingml/2006/main" w:ilvl="8">
+      <w:start w:val="1"/>
+      <w:numFmt w:val="bullet"/>
+      <w:lvlText w:val=""/>
+      <w:lvlJc w:val="left"/>
+      <w:pPr>
+        <w:ind w:left="6480" w:hanging="360"/>
+      </w:pPr>
+      <w:rPr>
+        <w:rFonts w:hint="default" w:ascii="Wingdings" w:hAnsi="Wingdings"/>
+      </w:rPr>
+    </w:lvl>
+  </w:abstractNum>
+  <w:abstractNum xmlns:w="http://schemas.openxmlformats.org/wordprocessingml/2006/main" w:abstractNumId="3">
+    <w:nsid w:val="66354de9"/>
+    <w:multiLevelType xmlns:w="http://schemas.openxmlformats.org/wordprocessingml/2006/main" w:val="hybridMultilevel"/>
+    <w:lvl xmlns:w="http://schemas.openxmlformats.org/wordprocessingml/2006/main" w:ilvl="0">
+      <w:start w:val="1"/>
+      <w:numFmt w:val="bullet"/>
+      <w:lvlText w:val=""/>
+      <w:lvlJc w:val="left"/>
+      <w:pPr>
+        <w:ind w:left="720" w:hanging="360"/>
+      </w:pPr>
+      <w:rPr>
+        <w:rFonts w:hint="default" w:ascii="Symbol" w:hAnsi="Symbol"/>
+      </w:rPr>
+    </w:lvl>
+    <w:lvl xmlns:w="http://schemas.openxmlformats.org/wordprocessingml/2006/main" w:ilvl="1">
+      <w:start w:val="1"/>
+      <w:numFmt w:val="bullet"/>
+      <w:lvlText w:val="o"/>
+      <w:lvlJc w:val="left"/>
+      <w:pPr>
+        <w:ind w:left="1440" w:hanging="360"/>
+      </w:pPr>
+      <w:rPr>
+        <w:rFonts w:hint="default" w:ascii="Courier New" w:hAnsi="Courier New"/>
+      </w:rPr>
+    </w:lvl>
+    <w:lvl xmlns:w="http://schemas.openxmlformats.org/wordprocessingml/2006/main" w:ilvl="2">
+      <w:start w:val="1"/>
+      <w:numFmt w:val="bullet"/>
+      <w:lvlText w:val=""/>
+      <w:lvlJc w:val="left"/>
+      <w:pPr>
+        <w:ind w:left="2160" w:hanging="360"/>
+      </w:pPr>
+      <w:rPr>
+        <w:rFonts w:hint="default" w:ascii="Wingdings" w:hAnsi="Wingdings"/>
+      </w:rPr>
+    </w:lvl>
+    <w:lvl xmlns:w="http://schemas.openxmlformats.org/wordprocessingml/2006/main" w:ilvl="3">
+      <w:start w:val="1"/>
+      <w:numFmt w:val="bullet"/>
+      <w:lvlText w:val=""/>
+      <w:lvlJc w:val="left"/>
+      <w:pPr>
+        <w:ind w:left="2880" w:hanging="360"/>
+      </w:pPr>
+      <w:rPr>
+        <w:rFonts w:hint="default" w:ascii="Symbol" w:hAnsi="Symbol"/>
+      </w:rPr>
+    </w:lvl>
+    <w:lvl xmlns:w="http://schemas.openxmlformats.org/wordprocessingml/2006/main" w:ilvl="4">
+      <w:start w:val="1"/>
+      <w:numFmt w:val="bullet"/>
+      <w:lvlText w:val="o"/>
+      <w:lvlJc w:val="left"/>
+      <w:pPr>
+        <w:ind w:left="3600" w:hanging="360"/>
+      </w:pPr>
+      <w:rPr>
+        <w:rFonts w:hint="default" w:ascii="Courier New" w:hAnsi="Courier New"/>
+      </w:rPr>
+    </w:lvl>
+    <w:lvl xmlns:w="http://schemas.openxmlformats.org/wordprocessingml/2006/main" w:ilvl="5">
+      <w:start w:val="1"/>
+      <w:numFmt w:val="bullet"/>
+      <w:lvlText w:val=""/>
+      <w:lvlJc w:val="left"/>
+      <w:pPr>
+        <w:ind w:left="4320" w:hanging="360"/>
+      </w:pPr>
+      <w:rPr>
+        <w:rFonts w:hint="default" w:ascii="Wingdings" w:hAnsi="Wingdings"/>
+      </w:rPr>
+    </w:lvl>
+    <w:lvl xmlns:w="http://schemas.openxmlformats.org/wordprocessingml/2006/main" w:ilvl="6">
+      <w:start w:val="1"/>
+      <w:numFmt w:val="bullet"/>
+      <w:lvlText w:val=""/>
+      <w:lvlJc w:val="left"/>
+      <w:pPr>
+        <w:ind w:left="5040" w:hanging="360"/>
+      </w:pPr>
+      <w:rPr>
+        <w:rFonts w:hint="default" w:ascii="Symbol" w:hAnsi="Symbol"/>
+      </w:rPr>
+    </w:lvl>
+    <w:lvl xmlns:w="http://schemas.openxmlformats.org/wordprocessingml/2006/main" w:ilvl="7">
+      <w:start w:val="1"/>
+      <w:numFmt w:val="bullet"/>
+      <w:lvlText w:val="o"/>
+      <w:lvlJc w:val="left"/>
+      <w:pPr>
+        <w:ind w:left="5760" w:hanging="360"/>
+      </w:pPr>
+      <w:rPr>
+        <w:rFonts w:hint="default" w:ascii="Courier New" w:hAnsi="Courier New"/>
+      </w:rPr>
+    </w:lvl>
+    <w:lvl xmlns:w="http://schemas.openxmlformats.org/wordprocessingml/2006/main" w:ilvl="8">
+      <w:start w:val="1"/>
+      <w:numFmt w:val="bullet"/>
+      <w:lvlText w:val=""/>
+      <w:lvlJc w:val="left"/>
+      <w:pPr>
+        <w:ind w:left="6480" w:hanging="360"/>
+      </w:pPr>
+      <w:rPr>
+        <w:rFonts w:hint="default" w:ascii="Wingdings" w:hAnsi="Wingdings"/>
+      </w:rPr>
+    </w:lvl>
+  </w:abstractNum>
   <w:abstractNum w:abstractNumId="1">
     <w:lvl w:ilvl="0">
       <w:start w:val="1"/>
@@ -1477,6 +1710,12 @@
     </w:lvl>
     <w:nsid w:val="62dfdfce"/>
   </w:abstractNum>
+  <w:num w:numId="4">
+    <w:abstractNumId w:val="4"/>
+  </w:num>
+  <w:num w:numId="3">
+    <w:abstractNumId w:val="3"/>
+  </w:num>
   <w:num w:numId="1">
     <w:abstractNumId w:val="1"/>
   </w:num>

</xml_diff>